<commit_message>
chnage in customer statement-Krishna_23JUne2020
</commit_message>
<xml_diff>
--- a/Custom Reports/REPOSITORY/Customer Statement/Standard Statement_By Krishna - WS.docx
+++ b/Custom Reports/REPOSITORY/Customer Statement/Standard Statement_By Krishna - WS.docx
@@ -1,6 +1,6 @@
 
 <file path=word/document.xml><?xml version="1.0" encoding="utf-8"?>
-<w:document xmlns:a="http://schemas.openxmlformats.org/drawingml/2006/main" xmlns:pic="http://schemas.openxmlformats.org/drawingml/2006/picture" xmlns:wpc="http://schemas.microsoft.com/office/word/2010/wordprocessingCanvas" xmlns:cx="http://schemas.microsoft.com/office/drawing/2014/chartex" xmlns:cx1="http://schemas.microsoft.com/office/drawing/2015/9/8/chartex" xmlns:cx2="http://schemas.microsoft.com/office/drawing/2015/10/21/chartex" xmlns:cx3="http://schemas.microsoft.com/office/drawing/2016/5/9/chartex" xmlns:cx4="http://schemas.microsoft.com/office/drawing/2016/5/10/chartex" xmlns:cx5="http://schemas.microsoft.com/office/drawing/2016/5/11/chartex" xmlns:cx6="http://schemas.microsoft.com/office/drawing/2016/5/12/chartex" xmlns:cx7="http://schemas.microsoft.com/office/drawing/2016/5/13/chartex" xmlns:cx8="http://schemas.microsoft.com/office/drawing/2016/5/14/chartex" xmlns:mc="http://schemas.openxmlformats.org/markup-compatibility/2006" xmlns:aink="http://schemas.microsoft.com/office/drawing/2016/ink" xmlns:am3d="http://schemas.microsoft.com/office/drawing/2017/model3d" xmlns:o="urn:schemas-microsoft-com:office:office" xmlns:r="http://schemas.openxmlformats.org/officeDocument/2006/relationships" xmlns:m="http://schemas.openxmlformats.org/officeDocument/2006/math" xmlns:v="urn:schemas-microsoft-com:vml" xmlns:wp14="http://schemas.microsoft.com/office/word/2010/wordprocessingDrawing" xmlns:wp="http://schemas.openxmlformats.org/drawingml/2006/wordprocessingDrawing" xmlns:w10="urn:schemas-microsoft-com:office:word" xmlns:w="http://schemas.openxmlformats.org/wordprocessingml/2006/main" xmlns:w14="http://schemas.microsoft.com/office/word/2010/wordml" xmlns:w15="http://schemas.microsoft.com/office/word/2012/wordml" xmlns:w16cid="http://schemas.microsoft.com/office/word/2016/wordml/cid" xmlns:w16se="http://schemas.microsoft.com/office/word/2015/wordml/symex" xmlns:wpg="http://schemas.microsoft.com/office/word/2010/wordprocessingGroup" xmlns:wpi="http://schemas.microsoft.com/office/word/2010/wordprocessingInk" xmlns:wne="http://schemas.microsoft.com/office/word/2006/wordml" xmlns:wps="http://schemas.microsoft.com/office/word/2010/wordprocessingShape" mc:Ignorable="w14 w15 w16se w16cid wp14">
+<w:document xmlns:wpc="http://schemas.microsoft.com/office/word/2010/wordprocessingCanvas" xmlns:cx="http://schemas.microsoft.com/office/drawing/2014/chartex" xmlns:cx1="http://schemas.microsoft.com/office/drawing/2015/9/8/chartex" xmlns:cx2="http://schemas.microsoft.com/office/drawing/2015/10/21/chartex" xmlns:cx3="http://schemas.microsoft.com/office/drawing/2016/5/9/chartex" xmlns:cx4="http://schemas.microsoft.com/office/drawing/2016/5/10/chartex" xmlns:cx5="http://schemas.microsoft.com/office/drawing/2016/5/11/chartex" xmlns:cx6="http://schemas.microsoft.com/office/drawing/2016/5/12/chartex" xmlns:cx7="http://schemas.microsoft.com/office/drawing/2016/5/13/chartex" xmlns:cx8="http://schemas.microsoft.com/office/drawing/2016/5/14/chartex" xmlns:mc="http://schemas.openxmlformats.org/markup-compatibility/2006" xmlns:aink="http://schemas.microsoft.com/office/drawing/2016/ink" xmlns:am3d="http://schemas.microsoft.com/office/drawing/2017/model3d" xmlns:o="urn:schemas-microsoft-com:office:office" xmlns:r="http://schemas.openxmlformats.org/officeDocument/2006/relationships" xmlns:m="http://schemas.openxmlformats.org/officeDocument/2006/math" xmlns:v="urn:schemas-microsoft-com:vml" xmlns:wp14="http://schemas.microsoft.com/office/word/2010/wordprocessingDrawing" xmlns:wp="http://schemas.openxmlformats.org/drawingml/2006/wordprocessingDrawing" xmlns:w10="urn:schemas-microsoft-com:office:word" xmlns:w="http://schemas.openxmlformats.org/wordprocessingml/2006/main" xmlns:w14="http://schemas.microsoft.com/office/word/2010/wordml" xmlns:w15="http://schemas.microsoft.com/office/word/2012/wordml" xmlns:w16cid="http://schemas.microsoft.com/office/word/2016/wordml/cid" xmlns:w16se="http://schemas.microsoft.com/office/word/2015/wordml/symex" xmlns:wpg="http://schemas.microsoft.com/office/word/2010/wordprocessingGroup" xmlns:wpi="http://schemas.microsoft.com/office/word/2010/wordprocessingInk" xmlns:wne="http://schemas.microsoft.com/office/word/2006/wordml" xmlns:wps="http://schemas.microsoft.com/office/word/2010/wordprocessingShape" mc:Ignorable="w14 w15 w16se w16cid wp14">
   <w:body>
     <w:sdt>
       <w:sdtPr>
@@ -10,7 +10,7 @@
         <w:alias w:val="#Nav: /Customer"/>
         <w:tag w:val="#Nav: Customer Statement Without SP/50109"/>
         <w:id w:val="143635166"/>
-        <w15:dataBinding w:prefixMappings="xmlns:ns0='urn:microsoft-dynamics-nav/reports/Customer Statement Without SP/50109/'" w:xpath="/ns0:NavWordReportXmlPart[1]/ns0:Customer" w:storeItemID="{25F7B91E-9A1B-48AB-9D61-FA066C2063DC}"/>
+        <w15:dataBinding w:prefixMappings="xmlns:ns0='urn:microsoft-dynamics-nav/reports/Customer Statement Without SP/50109/' " w:xpath="/ns0:NavWordReportXmlPart[1]/ns0:Customer" w:storeItemID="{25F7B91E-9A1B-48AB-9D61-FA066C2063DC}"/>
         <w15:repeatingSection/>
       </w:sdtPr>
       <w:sdtEndPr/>
@@ -58,12 +58,12 @@
                     <w:tblOverlap w:val="never"/>
                     <w:tblW w:w="0" w:type="auto"/>
                     <w:tblBorders>
-                      <w:top w:val="none" w:color="auto" w:sz="0" w:space="0"/>
-                      <w:left w:val="none" w:color="auto" w:sz="0" w:space="0"/>
-                      <w:bottom w:val="none" w:color="auto" w:sz="0" w:space="0"/>
-                      <w:right w:val="none" w:color="auto" w:sz="0" w:space="0"/>
-                      <w:insideH w:val="none" w:color="auto" w:sz="0" w:space="0"/>
-                      <w:insideV w:val="none" w:color="auto" w:sz="0" w:space="0"/>
+                      <w:top w:val="none" w:sz="0" w:space="0" w:color="auto"/>
+                      <w:left w:val="none" w:sz="0" w:space="0" w:color="auto"/>
+                      <w:bottom w:val="none" w:sz="0" w:space="0" w:color="auto"/>
+                      <w:right w:val="none" w:sz="0" w:space="0" w:color="auto"/>
+                      <w:insideH w:val="none" w:sz="0" w:space="0" w:color="auto"/>
+                      <w:insideV w:val="none" w:sz="0" w:space="0" w:color="auto"/>
                     </w:tblBorders>
                     <w:tblLayout w:type="fixed"/>
                     <w:tblLook w:val="04A0" w:firstRow="1" w:lastRow="0" w:firstColumn="1" w:lastColumn="0" w:noHBand="0" w:noVBand="1"/>
@@ -88,12 +88,12 @@
                           <w:tblOverlap w:val="never"/>
                           <w:tblW w:w="4680" w:type="dxa"/>
                           <w:tblBorders>
-                            <w:top w:val="none" w:color="auto" w:sz="0" w:space="0"/>
-                            <w:left w:val="none" w:color="auto" w:sz="0" w:space="0"/>
-                            <w:bottom w:val="none" w:color="auto" w:sz="0" w:space="0"/>
-                            <w:right w:val="none" w:color="auto" w:sz="0" w:space="0"/>
-                            <w:insideH w:val="none" w:color="auto" w:sz="0" w:space="0"/>
-                            <w:insideV w:val="none" w:color="auto" w:sz="0" w:space="0"/>
+                            <w:top w:val="none" w:sz="0" w:space="0" w:color="auto"/>
+                            <w:left w:val="none" w:sz="0" w:space="0" w:color="auto"/>
+                            <w:bottom w:val="none" w:sz="0" w:space="0" w:color="auto"/>
+                            <w:right w:val="none" w:sz="0" w:space="0" w:color="auto"/>
+                            <w:insideH w:val="none" w:sz="0" w:space="0" w:color="auto"/>
+                            <w:insideV w:val="none" w:sz="0" w:space="0" w:color="auto"/>
                           </w:tblBorders>
                           <w:tblLayout w:type="fixed"/>
                           <w:tblLook w:val="04A0" w:firstRow="1" w:lastRow="0" w:firstColumn="1" w:lastColumn="0" w:noHBand="0" w:noVBand="1"/>
@@ -142,11 +142,12 @@
                                 <w:tag w:val="#Nav: Customer Statement Without SP/50109"/>
                                 <w:id w:val="1705982353"/>
                                 <w:placeholder>
-                                  <w:docPart w:val="D69D8005773B4AD9B2306D8EA8497B14"/>
+                                  <w:docPart w:val="9C0775574C7C4FD39775A1206DDC3078"/>
                                 </w:placeholder>
                                 <w:dataBinding w:prefixMappings="xmlns:ns0='urn:microsoft-dynamics-nav/reports/Customer Statement Without SP/50109/'" w:xpath="/ns0:NavWordReportXmlPart[1]/ns0:Customer[1]/ns0:Integer[1]/ns0:CustAddr1[1]" w:storeItemID="{25F7B91E-9A1B-48AB-9D61-FA066C2063DC}"/>
                                 <w:text/>
                               </w:sdtPr>
+                              <w:sdtEndPr/>
                               <w:sdtContent>
                                 <w:p>
                                   <w:pPr>
@@ -185,11 +186,12 @@
                               <w:tag w:val="#Nav: Customer Statement Without SP/50109"/>
                               <w:id w:val="-791128996"/>
                               <w:placeholder>
-                                <w:docPart w:val="D69D8005773B4AD9B2306D8EA8497B14"/>
+                                <w:docPart w:val="9C0775574C7C4FD39775A1206DDC3078"/>
                               </w:placeholder>
                               <w:dataBinding w:prefixMappings="xmlns:ns0='urn:microsoft-dynamics-nav/reports/Customer Statement Without SP/50109/'" w:xpath="/ns0:NavWordReportXmlPart[1]/ns0:Customer[1]/ns0:Integer[1]/ns0:CustAddr2[1]" w:storeItemID="{25F7B91E-9A1B-48AB-9D61-FA066C2063DC}"/>
                               <w:text/>
                             </w:sdtPr>
+                            <w:sdtEndPr/>
                             <w:sdtContent>
                               <w:tc>
                                 <w:tcPr>
@@ -232,11 +234,12 @@
                               <w:tag w:val="#Nav: Customer Statement Without SP/50109"/>
                               <w:id w:val="-1298535516"/>
                               <w:placeholder>
-                                <w:docPart w:val="D69D8005773B4AD9B2306D8EA8497B14"/>
+                                <w:docPart w:val="9C0775574C7C4FD39775A1206DDC3078"/>
                               </w:placeholder>
                               <w:dataBinding w:prefixMappings="xmlns:ns0='urn:microsoft-dynamics-nav/reports/Customer Statement Without SP/50109/'" w:xpath="/ns0:NavWordReportXmlPart[1]/ns0:Customer[1]/ns0:Integer[1]/ns0:CustAddr3[1]" w:storeItemID="{25F7B91E-9A1B-48AB-9D61-FA066C2063DC}"/>
                               <w:text/>
                             </w:sdtPr>
+                            <w:sdtEndPr/>
                             <w:sdtContent>
                               <w:tc>
                                 <w:tcPr>
@@ -292,11 +295,12 @@
                                   <w:tag w:val="#Nav: Customer Statement Without SP/50109"/>
                                   <w:id w:val="1749692430"/>
                                   <w:placeholder>
-                                    <w:docPart w:val="D69D8005773B4AD9B2306D8EA8497B14"/>
+                                    <w:docPart w:val="9C0775574C7C4FD39775A1206DDC3078"/>
                                   </w:placeholder>
                                   <w:dataBinding w:prefixMappings="xmlns:ns0='urn:microsoft-dynamics-nav/reports/Customer Statement Without SP/50109/'" w:xpath="/ns0:NavWordReportXmlPart[1]/ns0:Customer[1]/ns0:Integer[1]/ns0:CustAddr4[1]" w:storeItemID="{25F7B91E-9A1B-48AB-9D61-FA066C2063DC}"/>
                                   <w:text/>
                                 </w:sdtPr>
+                                <w:sdtEndPr/>
                                 <w:sdtContent>
                                   <w:r>
                                     <w:rPr>
@@ -327,11 +331,12 @@
                                   <w:tag w:val="#Nav: Customer Statement Without SP/50109"/>
                                   <w:id w:val="-346493200"/>
                                   <w:placeholder>
-                                    <w:docPart w:val="D69D8005773B4AD9B2306D8EA8497B14"/>
+                                    <w:docPart w:val="9C0775574C7C4FD39775A1206DDC3078"/>
                                   </w:placeholder>
                                   <w:dataBinding w:prefixMappings="xmlns:ns0='urn:microsoft-dynamics-nav/reports/Customer Statement Without SP/50109/'" w:xpath="/ns0:NavWordReportXmlPart[1]/ns0:Customer[1]/ns0:Integer[1]/ns0:CustAddr5[1]" w:storeItemID="{25F7B91E-9A1B-48AB-9D61-FA066C2063DC}"/>
                                   <w:text/>
                                 </w:sdtPr>
+                                <w:sdtEndPr/>
                                 <w:sdtContent>
                                   <w:r>
                                     <w:rPr>
@@ -382,11 +387,12 @@
                                   <w:tag w:val="#Nav: Customer Statement Without SP/50109"/>
                                   <w:id w:val="657817227"/>
                                   <w:placeholder>
-                                    <w:docPart w:val="D69D8005773B4AD9B2306D8EA8497B14"/>
+                                    <w:docPart w:val="9C0775574C7C4FD39775A1206DDC3078"/>
                                   </w:placeholder>
                                   <w:dataBinding w:prefixMappings="xmlns:ns0='urn:microsoft-dynamics-nav/reports/Customer Statement Without SP/50109/'" w:xpath="/ns0:NavWordReportXmlPart[1]/ns0:Customer[1]/ns0:Integer[1]/ns0:PhoneNo_CompanyInfoCaption[1]" w:storeItemID="{25F7B91E-9A1B-48AB-9D61-FA066C2063DC}"/>
                                   <w:text/>
                                 </w:sdtPr>
+                                <w:sdtEndPr/>
                                 <w:sdtContent>
                                   <w:proofErr w:type="spellStart"/>
                                   <w:r>
@@ -419,11 +425,12 @@
                                   <w:tag w:val="#Nav: Customer Statement Without SP/50109"/>
                                   <w:id w:val="127444662"/>
                                   <w:placeholder>
-                                    <w:docPart w:val="D69D8005773B4AD9B2306D8EA8497B14"/>
+                                    <w:docPart w:val="9C0775574C7C4FD39775A1206DDC3078"/>
                                   </w:placeholder>
                                   <w:dataBinding w:prefixMappings="xmlns:ns0='urn:microsoft-dynamics-nav/reports/Customer Statement Without SP/50109/'" w:xpath="/ns0:NavWordReportXmlPart[1]/ns0:Customer[1]/ns0:Integer[1]/ns0:PhoneNo_CompanyInfo[1]" w:storeItemID="{25F7B91E-9A1B-48AB-9D61-FA066C2063DC}"/>
                                   <w:text/>
                                 </w:sdtPr>
+                                <w:sdtEndPr/>
                                 <w:sdtContent>
                                   <w:proofErr w:type="spellStart"/>
                                   <w:r>
@@ -483,15 +490,16 @@
                             <w:sz w:val="16"/>
                             <w:szCs w:val="16"/>
                           </w:rPr>
+                          <w:alias w:val="#Nav: /Customer/Integer/StartDateCaption"/>
+                          <w:tag w:val="#Nav: Customer Statement Without SP/50109"/>
                           <w:id w:val="1122508200"/>
                           <w:placeholder>
-                            <w:docPart w:val="DefaultPlaceholder_-1854013440"/>
+                            <w:docPart w:val="FBDC285C13E0478F949757D1E8262778"/>
                           </w:placeholder>
                           <w:dataBinding w:prefixMappings="xmlns:ns0='urn:microsoft-dynamics-nav/reports/Customer Statement Without SP/50109/'" w:xpath="/ns0:NavWordReportXmlPart[1]/ns0:Customer[1]/ns0:Integer[1]/ns0:StartDateCaption[1]" w:storeItemID="{25F7B91E-9A1B-48AB-9D61-FA066C2063DC}"/>
                           <w:text/>
-                          <w:alias w:val="#Nav: /Customer/Integer/StartDateCaption"/>
-                          <w:tag w:val="#Nav: Customer Statement Without SP/50109"/>
                         </w:sdtPr>
+                        <w:sdtEndPr/>
                         <w:sdtContent>
                           <w:p>
                             <w:pPr>
@@ -521,15 +529,16 @@
                             <w:sz w:val="16"/>
                             <w:szCs w:val="16"/>
                           </w:rPr>
+                          <w:alias w:val="#Nav: /Customer/Integer/EndDateCaption"/>
+                          <w:tag w:val="#Nav: Customer Statement Without SP/50109"/>
                           <w:id w:val="1448353186"/>
                           <w:placeholder>
-                            <w:docPart w:val="DefaultPlaceholder_-1854013440"/>
+                            <w:docPart w:val="FBDC285C13E0478F949757D1E8262778"/>
                           </w:placeholder>
                           <w:dataBinding w:prefixMappings="xmlns:ns0='urn:microsoft-dynamics-nav/reports/Customer Statement Without SP/50109/'" w:xpath="/ns0:NavWordReportXmlPart[1]/ns0:Customer[1]/ns0:Integer[1]/ns0:EndDateCaption[1]" w:storeItemID="{25F7B91E-9A1B-48AB-9D61-FA066C2063DC}"/>
                           <w:text/>
-                          <w:alias w:val="#Nav: /Customer/Integer/EndDateCaption"/>
-                          <w:tag w:val="#Nav: Customer Statement Without SP/50109"/>
                         </w:sdtPr>
+                        <w:sdtEndPr/>
                         <w:sdtContent>
                           <w:p>
                             <w:pPr>
@@ -616,15 +625,16 @@
                             <w:sz w:val="16"/>
                             <w:szCs w:val="16"/>
                           </w:rPr>
+                          <w:alias w:val="#Nav: /Customer/Integer/StartDate"/>
+                          <w:tag w:val="#Nav: Customer Statement Without SP/50109"/>
                           <w:id w:val="-861355979"/>
                           <w:placeholder>
-                            <w:docPart w:val="DefaultPlaceholder_-1854013440"/>
+                            <w:docPart w:val="FBDC285C13E0478F949757D1E8262778"/>
                           </w:placeholder>
                           <w:dataBinding w:prefixMappings="xmlns:ns0='urn:microsoft-dynamics-nav/reports/Customer Statement Without SP/50109/'" w:xpath="/ns0:NavWordReportXmlPart[1]/ns0:Customer[1]/ns0:Integer[1]/ns0:StartDate[1]" w:storeItemID="{25F7B91E-9A1B-48AB-9D61-FA066C2063DC}"/>
                           <w:text/>
-                          <w:alias w:val="#Nav: /Customer/Integer/StartDate"/>
-                          <w:tag w:val="#Nav: Customer Statement Without SP/50109"/>
                         </w:sdtPr>
+                        <w:sdtEndPr/>
                         <w:sdtContent>
                           <w:p>
                             <w:pPr>
@@ -652,15 +662,16 @@
                             <w:sz w:val="16"/>
                             <w:szCs w:val="16"/>
                           </w:rPr>
+                          <w:alias w:val="#Nav: /Customer/Integer/EndDate"/>
+                          <w:tag w:val="#Nav: Customer Statement Without SP/50109"/>
                           <w:id w:val="37098387"/>
                           <w:placeholder>
-                            <w:docPart w:val="DefaultPlaceholder_-1854013440"/>
+                            <w:docPart w:val="FBDC285C13E0478F949757D1E8262778"/>
                           </w:placeholder>
                           <w:dataBinding w:prefixMappings="xmlns:ns0='urn:microsoft-dynamics-nav/reports/Customer Statement Without SP/50109/'" w:xpath="/ns0:NavWordReportXmlPart[1]/ns0:Customer[1]/ns0:Integer[1]/ns0:EndDate[1]" w:storeItemID="{25F7B91E-9A1B-48AB-9D61-FA066C2063DC}"/>
                           <w:text/>
-                          <w:alias w:val="#Nav: /Customer/Integer/EndDate"/>
-                          <w:tag w:val="#Nav: Customer Statement Without SP/50109"/>
                         </w:sdtPr>
+                        <w:sdtEndPr/>
                         <w:sdtContent>
                           <w:p>
                             <w:pPr>
@@ -690,15 +701,16 @@
                             <w:sz w:val="16"/>
                             <w:szCs w:val="16"/>
                           </w:rPr>
+                          <w:alias w:val="#Nav: /Customer/Integer/CurrencyLoop/CustLedgEntryHdr/CurrencyCode3"/>
+                          <w:tag w:val="#Nav: Customer Statement Without SP/50109"/>
                           <w:id w:val="-1752494849"/>
                           <w:placeholder>
-                            <w:docPart w:val="DefaultPlaceholder_-1854013440"/>
+                            <w:docPart w:val="FBDC285C13E0478F949757D1E8262778"/>
                           </w:placeholder>
                           <w:dataBinding w:prefixMappings="xmlns:ns0='urn:microsoft-dynamics-nav/reports/Customer Statement Without SP/50109/'" w:xpath="/ns0:NavWordReportXmlPart[1]/ns0:Customer[1]/ns0:Integer[1]/ns0:CurrencyLoop[1]/ns0:CustLedgEntryHdr[1]/ns0:CurrencyCode3[1]" w:storeItemID="{25F7B91E-9A1B-48AB-9D61-FA066C2063DC}"/>
                           <w:text/>
-                          <w:alias w:val="#Nav: /Customer/Integer/CurrencyLoop/CustLedgEntryHdr/CurrencyCode3"/>
-                          <w:tag w:val="#Nav: Customer Statement Without SP/50109"/>
                         </w:sdtPr>
+                        <w:sdtEndPr/>
                         <w:sdtContent>
                           <w:p>
                             <w:pPr>
@@ -738,141 +750,48 @@
                       </w:p>
                     </w:tc>
                   </w:tr>
-                  <w:tr>
-                    <w:trPr>
-                      <w:trHeight w:val="24"/>
-                    </w:trPr>
-                    <w:tc>
-                      <w:tcPr>
-                        <w:tcW w:w="6692" w:type="dxa"/>
-                      </w:tcPr>
-                      <w:p>
-                        <w:pPr>
-                          <w:rPr>
-                            <w:rFonts w:ascii="Segoe UI" w:hAnsi="Segoe UI" w:cs="Segoe UI"/>
-                            <w:sz w:val="16"/>
-                            <w:szCs w:val="16"/>
-                          </w:rPr>
-                        </w:pPr>
-                      </w:p>
-                    </w:tc>
-                    <w:tc>
-                      <w:tcPr>
-                        <w:tcW w:w="1498" w:type="dxa"/>
-                      </w:tcPr>
-                      <w:p>
-                        <w:pPr>
-                          <w:rPr>
-                            <w:rFonts w:ascii="Segoe UI" w:hAnsi="Segoe UI" w:cs="Segoe UI"/>
-                            <w:sz w:val="16"/>
-                            <w:szCs w:val="16"/>
-                          </w:rPr>
-                        </w:pPr>
-                      </w:p>
-                    </w:tc>
-                    <w:tc>
-                      <w:tcPr>
-                        <w:tcW w:w="2070" w:type="dxa"/>
-                      </w:tcPr>
-                      <w:p>
-                        <w:pPr>
-                          <w:rPr>
-                            <w:rFonts w:ascii="Segoe UI" w:hAnsi="Segoe UI" w:cs="Segoe UI"/>
-                            <w:sz w:val="16"/>
-                            <w:szCs w:val="16"/>
-                          </w:rPr>
-                        </w:pPr>
-                      </w:p>
-                    </w:tc>
-                  </w:tr>
-                  <w:tr>
-                    <w:trPr>
-                      <w:trHeight w:val="24"/>
-                    </w:trPr>
-                    <w:tc>
-                      <w:tcPr>
-                        <w:tcW w:w="6692" w:type="dxa"/>
-                      </w:tcPr>
-                      <w:p>
-                        <w:pPr>
-                          <w:rPr>
-                            <w:rFonts w:ascii="Segoe UI" w:hAnsi="Segoe UI" w:cs="Segoe UI"/>
-                            <w:sz w:val="16"/>
-                            <w:szCs w:val="16"/>
-                          </w:rPr>
-                        </w:pPr>
-                      </w:p>
-                    </w:tc>
-                    <w:tc>
-                      <w:tcPr>
-                        <w:tcW w:w="1498" w:type="dxa"/>
-                      </w:tcPr>
-                      <w:p>
-                        <w:pPr>
-                          <w:rPr>
-                            <w:rFonts w:ascii="Segoe UI" w:hAnsi="Segoe UI" w:cs="Segoe UI"/>
-                            <w:sz w:val="16"/>
-                            <w:szCs w:val="16"/>
-                          </w:rPr>
-                        </w:pPr>
-                      </w:p>
-                    </w:tc>
-                    <w:tc>
-                      <w:tcPr>
-                        <w:tcW w:w="2070" w:type="dxa"/>
-                      </w:tcPr>
-                      <w:p>
-                        <w:pPr>
-                          <w:rPr>
-                            <w:rFonts w:ascii="Segoe UI" w:hAnsi="Segoe UI" w:cs="Segoe UI"/>
-                            <w:sz w:val="16"/>
-                            <w:szCs w:val="16"/>
-                          </w:rPr>
-                        </w:pPr>
-                      </w:p>
-                    </w:tc>
-                  </w:tr>
                 </w:tbl>
                 <w:tbl>
                   <w:tblPr>
-                    <w:tblpPr w:leftFromText="180" w:rightFromText="180" w:vertAnchor="text" w:horzAnchor="margin" w:tblpXSpec="right" w:tblpY="92"/>
+                    <w:tblpPr w:leftFromText="180" w:rightFromText="180" w:vertAnchor="text" w:horzAnchor="margin" w:tblpXSpec="right" w:tblpY="-208"/>
                     <w:tblW w:w="0" w:type="auto"/>
                     <w:tblLook w:val="0000" w:firstRow="0" w:lastRow="0" w:firstColumn="0" w:lastColumn="0" w:noHBand="0" w:noVBand="0"/>
                   </w:tblPr>
                   <w:tblGrid>
-                    <w:gridCol w:w="3009"/>
+                    <w:gridCol w:w="3189"/>
                   </w:tblGrid>
                   <w:tr>
                     <w:trPr>
                       <w:trHeight w:val="257"/>
                     </w:trPr>
-                    <w:sdt>
-                      <w:sdtPr>
-                        <w:rPr>
-                          <w:rFonts w:ascii="Segoe UI" w:hAnsi="Segoe UI" w:cs="Segoe UI"/>
-                          <w:sz w:val="18"/>
-                          <w:szCs w:val="18"/>
-                        </w:rPr>
-                        <w:alias w:val="#Nav: /Customer/Integer/CompanyPicture"/>
-                        <w:tag w:val="#Nav: Customer Statement Without SP/50109"/>
-                        <w:id w:val="-788196555"/>
-                        <w:dataBinding w:prefixMappings="xmlns:ns0='urn:microsoft-dynamics-nav/reports/Customer Statement Without SP/50109/'" w:xpath="/ns0:NavWordReportXmlPart[1]/ns0:Customer[1]/ns0:Integer[1]/ns0:CompanyPicture[1]" w:storeItemID="{3A2A0A4B-0EF1-4F85-A919-C89DBBF431F2}"/>
-                        <w:picture/>
-                      </w:sdtPr>
-                      <w:sdtContent>
-                        <w:tc>
-                          <w:tcPr>
-                            <w:tcW w:w="3009" w:type="dxa"/>
-                          </w:tcPr>
-                          <w:p>
-                            <w:pPr>
-                              <w:pStyle w:val="NoSpacing"/>
-                              <w:rPr>
-                                <w:rFonts w:ascii="Segoe UI" w:hAnsi="Segoe UI" w:cs="Segoe UI"/>
-                                <w:sz w:val="18"/>
-                                <w:szCs w:val="18"/>
-                              </w:rPr>
-                            </w:pPr>
+                    <w:tc>
+                      <w:tcPr>
+                        <w:tcW w:w="3189" w:type="dxa"/>
+                      </w:tcPr>
+                      <w:p>
+                        <w:pPr>
+                          <w:pStyle w:val="NoSpacing"/>
+                          <w:rPr>
+                            <w:rFonts w:ascii="Segoe UI" w:hAnsi="Segoe UI" w:cs="Segoe UI"/>
+                            <w:sz w:val="18"/>
+                            <w:szCs w:val="18"/>
+                          </w:rPr>
+                        </w:pPr>
+                        <w:sdt>
+                          <w:sdtPr>
+                            <w:rPr>
+                              <w:rFonts w:ascii="Segoe UI" w:hAnsi="Segoe UI" w:cs="Segoe UI"/>
+                              <w:sz w:val="18"/>
+                              <w:szCs w:val="18"/>
+                            </w:rPr>
+                            <w:alias w:val="#Nav: /Customer/Integer/CompanyPicture"/>
+                            <w:tag w:val="#Nav: Customer Statement Without SP/50109"/>
+                            <w:id w:val="-788196555"/>
+                            <w:dataBinding w:prefixMappings="xmlns:ns0='urn:microsoft-dynamics-nav/reports/Customer Statement Without SP/50109/'" w:xpath="/ns0:NavWordReportXmlPart[1]/ns0:Customer[1]/ns0:Integer[1]/ns0:CompanyPicture[1]" w:storeItemID="{25F7B91E-9A1B-48AB-9D61-FA066C2063DC}"/>
+                            <w:picture/>
+                          </w:sdtPr>
+                          <w:sdtEndPr/>
+                          <w:sdtContent>
                             <w:r>
                               <w:rPr>
                                 <w:rFonts w:ascii="Segoe UI" w:hAnsi="Segoe UI" w:cs="Segoe UI"/>
@@ -881,9 +800,9 @@
                                 <w:szCs w:val="18"/>
                               </w:rPr>
                               <w:drawing>
-                                <wp:inline distT="0" distB="0" distL="0" distR="0" wp14:anchorId="1D3DFDF8" wp14:editId="6E44E044">
-                                  <wp:extent cx="1773555" cy="1773555"/>
-                                  <wp:effectExtent l="0" t="0" r="0" b="0"/>
+                                <wp:inline distT="0" distB="0" distL="0" distR="0" wp14:anchorId="35D1C42E" wp14:editId="4DFF35B4">
+                                  <wp:extent cx="1819275" cy="1819275"/>
+                                  <wp:effectExtent l="0" t="0" r="9525" b="9525"/>
                                   <wp:docPr id="3" name="Picture 3"/>
                                   <wp:cNvGraphicFramePr>
                                     <a:graphicFrameLocks xmlns:a="http://schemas.openxmlformats.org/drawingml/2006/main" noChangeAspect="1"/>
@@ -906,7 +825,7 @@
                                         <pic:spPr bwMode="auto">
                                           <a:xfrm>
                                             <a:off x="0" y="0"/>
-                                            <a:ext cx="1773555" cy="1773555"/>
+                                            <a:ext cx="1819275" cy="1819275"/>
                                           </a:xfrm>
                                           <a:prstGeom prst="rect">
                                             <a:avLst/>
@@ -922,10 +841,10 @@
                                 </wp:inline>
                               </w:drawing>
                             </w:r>
-                          </w:p>
-                        </w:tc>
-                      </w:sdtContent>
-                    </w:sdt>
+                          </w:sdtContent>
+                        </w:sdt>
+                      </w:p>
+                    </w:tc>
                   </w:tr>
                 </w:tbl>
                 <w:p>
@@ -942,8 +861,17 @@
                       <w:sz w:val="18"/>
                       <w:szCs w:val="18"/>
                     </w:rPr>
-                    <w:t xml:space="preserve">                                                      </w:t>
+                    <w:t xml:space="preserve">     </w:t>
                   </w:r>
+                </w:p>
+                <w:p>
+                  <w:pPr>
+                    <w:rPr>
+                      <w:rFonts w:ascii="Segoe UI" w:hAnsi="Segoe UI" w:cs="Segoe UI"/>
+                      <w:sz w:val="18"/>
+                      <w:szCs w:val="18"/>
+                    </w:rPr>
+                  </w:pPr>
                 </w:p>
                 <w:p>
                   <w:pPr>
@@ -959,12 +887,31 @@
                       <w:sz w:val="18"/>
                       <w:szCs w:val="18"/>
                     </w:rPr>
-                    <w:t xml:space="preserve">                                                          </w:t>
+                    <w:t xml:space="preserve">                                                </w:t>
                   </w:r>
+                </w:p>
+                <w:p>
+                  <w:pPr>
+                    <w:rPr>
+                      <w:rFonts w:ascii="Segoe UI" w:hAnsi="Segoe UI" w:cs="Segoe UI"/>
+                      <w:sz w:val="18"/>
+                      <w:szCs w:val="18"/>
+                    </w:rPr>
+                  </w:pPr>
+                </w:p>
+                <w:p>
+                  <w:pPr>
+                    <w:rPr>
+                      <w:rFonts w:ascii="Segoe UI" w:hAnsi="Segoe UI" w:cs="Segoe UI"/>
+                      <w:sz w:val="18"/>
+                      <w:szCs w:val="18"/>
+                    </w:rPr>
+                  </w:pPr>
                 </w:p>
                 <w:tbl>
                   <w:tblPr>
                     <w:tblStyle w:val="ListTable3-Accent3"/>
+                    <w:tblpPr w:leftFromText="180" w:rightFromText="180" w:vertAnchor="page" w:horzAnchor="margin" w:tblpY="4306"/>
                     <w:tblW w:w="15565" w:type="dxa"/>
                     <w:tblLayout w:type="fixed"/>
                     <w:tblLook w:val="04A0" w:firstRow="1" w:lastRow="0" w:firstColumn="1" w:lastColumn="0" w:noHBand="0" w:noVBand="1"/>
@@ -999,7 +946,7 @@
                         <w:tag w:val="#Nav: Customer Statement Without SP/50109"/>
                         <w:id w:val="-1521241388"/>
                         <w:placeholder>
-                          <w:docPart w:val="4BD37B5F8BEC46BB8E5B450433BD2071"/>
+                          <w:docPart w:val="885938AE4D454D6E922D801A73877952"/>
                         </w:placeholder>
                         <w:dataBinding w:prefixMappings="xmlns:ns0='urn:microsoft-dynamics-nav/reports/Customer Statement Without SP/50109/'" w:xpath="/ns0:NavWordReportXmlPart[1]/ns0:Customer[1]/ns0:Integer[1]/ns0:PostDate_DtldCustLedgEntriesCaption[1]" w:storeItemID="{25F7B91E-9A1B-48AB-9D61-FA066C2063DC}"/>
                         <w:text/>
@@ -1046,7 +993,7 @@
                         <w:tag w:val="#Nav: Customer Statement Without SP/50109"/>
                         <w:id w:val="-575826100"/>
                         <w:placeholder>
-                          <w:docPart w:val="4BD37B5F8BEC46BB8E5B450433BD2071"/>
+                          <w:docPart w:val="885938AE4D454D6E922D801A73877952"/>
                         </w:placeholder>
                         <w:dataBinding w:prefixMappings="xmlns:ns0='urn:microsoft-dynamics-nav/reports/Customer Statement Without SP/50109/'" w:xpath="/ns0:NavWordReportXmlPart[1]/ns0:Customer[1]/ns0:Integer[1]/ns0:DocNo_DtldCustLedgEntriesCaption[1]" w:storeItemID="{25F7B91E-9A1B-48AB-9D61-FA066C2063DC}"/>
                         <w:text/>
@@ -1239,7 +1186,7 @@
                         <w:tag w:val="#Nav: Customer Statement Without SP/50109"/>
                         <w:id w:val="-1445617437"/>
                         <w:placeholder>
-                          <w:docPart w:val="10C97739E2A64EB1A26B068918256BE0"/>
+                          <w:docPart w:val="9BD26D07FBE84E7496C814AAE8D3E485"/>
                         </w:placeholder>
                         <w:dataBinding w:prefixMappings="xmlns:ns0='urn:microsoft-dynamics-nav/reports/Customer Statement Without SP/50109/'" w:xpath="/ns0:NavWordReportXmlPart[1]/ns0:Customer[1]/ns0:Integer[1]/ns0:OriginalAmt_CustLedgEntry2Caption[1]" w:storeItemID="{25F7B91E-9A1B-48AB-9D61-FA066C2063DC}"/>
                         <w:text/>
@@ -1283,7 +1230,7 @@
                         <w:tag w:val="#Nav: Customer Statement Without SP/50109"/>
                         <w:id w:val="-1326508515"/>
                         <w:placeholder>
-                          <w:docPart w:val="10C97739E2A64EB1A26B068918256BE0"/>
+                          <w:docPart w:val="9BD26D07FBE84E7496C814AAE8D3E485"/>
                         </w:placeholder>
                         <w:dataBinding w:prefixMappings="xmlns:ns0='urn:microsoft-dynamics-nav/reports/Customer Statement Without SP/50109/'" w:xpath="/ns0:NavWordReportXmlPart[1]/ns0:Customer[1]/ns0:Integer[1]/ns0:RemainAmtCustLedgEntry2Caption[1]" w:storeItemID="{25F7B91E-9A1B-48AB-9D61-FA066C2063DC}"/>
                         <w:text/>
@@ -1327,7 +1274,7 @@
                         <w:tag w:val="#Nav: Customer Statement Without SP/50109"/>
                         <w:id w:val="623972107"/>
                         <w:placeholder>
-                          <w:docPart w:val="10C97739E2A64EB1A26B068918256BE0"/>
+                          <w:docPart w:val="9BD26D07FBE84E7496C814AAE8D3E485"/>
                         </w:placeholder>
                         <w:dataBinding w:prefixMappings="xmlns:ns0='urn:microsoft-dynamics-nav/reports/Customer Statement Without SP/50109/'" w:xpath="/ns0:NavWordReportXmlPart[1]/ns0:Customer[1]/ns0:Integer[1]/ns0:CustBalanceCaption[1]" w:storeItemID="{25F7B91E-9A1B-48AB-9D61-FA066C2063DC}"/>
                         <w:text/>
@@ -1373,7 +1320,7 @@
                         <w:tag w:val="#Nav: Customer Statement Without SP/50109"/>
                         <w:id w:val="1898863332"/>
                         <w:placeholder>
-                          <w:docPart w:val="10C97739E2A64EB1A26B068918256BE0"/>
+                          <w:docPart w:val="9BD26D07FBE84E7496C814AAE8D3E485"/>
                         </w:placeholder>
                         <w:dataBinding w:prefixMappings="xmlns:ns0='urn:microsoft-dynamics-nav/reports/Customer Statement Without SP/50109/'" w:xpath="/ns0:NavWordReportXmlPart[1]/ns0:Customer[1]/ns0:Integer[1]/ns0:DueDate_CustLedgEntry2Caption[1]" w:storeItemID="{25F7B91E-9A1B-48AB-9D61-FA066C2063DC}"/>
                         <w:text/>
@@ -1413,7 +1360,7 @@
                       <w:alias w:val="#Nav: /Customer/Integer/CurrencyLoop"/>
                       <w:tag w:val="#Nav: Customer Statement Without SP/50109"/>
                       <w:id w:val="1014504409"/>
-                      <w15:dataBinding w:prefixMappings="xmlns:ns0='urn:microsoft-dynamics-nav/reports/Customer Statement Without SP/50109/'" w:xpath="/ns0:NavWordReportXmlPart[1]/ns0:Customer[1]/ns0:Integer[1]/ns0:CurrencyLoop" w:storeItemID="{25F7B91E-9A1B-48AB-9D61-FA066C2063DC}"/>
+                      <w15:dataBinding w:prefixMappings="xmlns:ns0='urn:microsoft-dynamics-nav/reports/Customer Statement Without SP/50109/' " w:xpath="/ns0:NavWordReportXmlPart[1]/ns0:Customer[1]/ns0:Integer[1]/ns0:CurrencyLoop" w:storeItemID="{25F7B91E-9A1B-48AB-9D61-FA066C2063DC}"/>
                       <w15:repeatingSection/>
                     </w:sdtPr>
                     <w:sdtEndPr/>
@@ -1429,7 +1376,7 @@
                           </w:rPr>
                           <w:id w:val="-350651914"/>
                           <w:placeholder>
-                            <w:docPart w:val="CD384FA9E858440F917AF7C260684D6D"/>
+                            <w:docPart w:val="49F55E635D13424DB74E478AAC84C77E"/>
                           </w:placeholder>
                           <w15:repeatingSectionItem/>
                         </w:sdtPr>
@@ -1453,17 +1400,12 @@
                                 <w:tag w:val="#Nav: Customer Statement Without SP/50109"/>
                                 <w:id w:val="1418599051"/>
                                 <w:placeholder>
-                                  <w:docPart w:val="3F4A3B73B0144A359B887229C5314DD5"/>
+                                  <w:docPart w:val="2075A4463E754312AE3447FD6F7A644E"/>
                                 </w:placeholder>
                                 <w:dataBinding w:prefixMappings="xmlns:ns0='urn:microsoft-dynamics-nav/reports/Customer Statement Without SP/50109/'" w:xpath="/ns0:NavWordReportXmlPart[1]/ns0:Customer[1]/ns0:Integer[1]/ns0:CurrencyLoop[1]/ns0:CustLedgEntryHdr[1]/ns0:Currency2Code_CustLedgEntryHdr[1]" w:storeItemID="{25F7B91E-9A1B-48AB-9D61-FA066C2063DC}"/>
                                 <w:text/>
                               </w:sdtPr>
-                              <w:sdtEndPr>
-                                <w:rPr>
-                                  <w:b/>
-                                  <w:bCs/>
-                                </w:rPr>
-                              </w:sdtEndPr>
+                              <w:sdtEndPr/>
                               <w:sdtContent>
                                 <w:tc>
                                   <w:tcPr>
@@ -1511,7 +1453,7 @@
                                 <w:tag w:val="#Nav: Customer Statement Without SP/50109"/>
                                 <w:id w:val="2127577409"/>
                                 <w:placeholder>
-                                  <w:docPart w:val="DC34D107B59E49AF9817663E56E91153"/>
+                                  <w:docPart w:val="E8BB2E6F6622484C89C41A8940A2EE70"/>
                                 </w:placeholder>
                                 <w:dataBinding w:prefixMappings="xmlns:ns0='urn:microsoft-dynamics-nav/reports/Customer Statement Without SP/50109/'" w:xpath="/ns0:NavWordReportXmlPart[1]/ns0:Customer[1]/ns0:Integer[1]/ns0:CurrencyLoop[1]/ns0:CustLedgEntryHdr[1]/ns0:StartBalance[1]" w:storeItemID="{25F7B91E-9A1B-48AB-9D61-FA066C2063DC}"/>
                                 <w:text/>
@@ -1578,7 +1520,7 @@
                               <w:alias w:val="#Nav: /Customer/Integer/CurrencyLoop/CustLedgEntryHdr/DtldCustLedgEntries"/>
                               <w:tag w:val="#Nav: Customer Statement Without SP/50109"/>
                               <w:id w:val="-772240811"/>
-                              <w15:dataBinding w:prefixMappings="xmlns:ns0='urn:microsoft-dynamics-nav/reports/Customer Statement Without SP/50109/'" w:xpath="/ns0:NavWordReportXmlPart[1]/ns0:Customer[1]/ns0:Integer[1]/ns0:CurrencyLoop[1]/ns0:CustLedgEntryHdr[1]/ns0:DtldCustLedgEntries" w:storeItemID="{25F7B91E-9A1B-48AB-9D61-FA066C2063DC}"/>
+                              <w15:dataBinding w:prefixMappings="xmlns:ns0='urn:microsoft-dynamics-nav/reports/Customer Statement Without SP/50109/' " w:xpath="/ns0:NavWordReportXmlPart[1]/ns0:Customer[1]/ns0:Integer[1]/ns0:CurrencyLoop[1]/ns0:CustLedgEntryHdr[1]/ns0:DtldCustLedgEntries" w:storeItemID="{25F7B91E-9A1B-48AB-9D61-FA066C2063DC}"/>
                               <w15:repeatingSection/>
                             </w:sdtPr>
                             <w:sdtEndPr/>
@@ -1594,7 +1536,7 @@
                                   </w:rPr>
                                   <w:id w:val="-472604601"/>
                                   <w:placeholder>
-                                    <w:docPart w:val="E61B447A2BC647C98FA5EDF1A31F2800"/>
+                                    <w:docPart w:val="7C3ECCEEFF9D45BF8B018883ABB6E277"/>
                                   </w:placeholder>
                                   <w15:repeatingSectionItem/>
                                 </w:sdtPr>
@@ -1617,12 +1559,17 @@
                                         <w:tag w:val="#Nav: Customer Statement Without SP/50109"/>
                                         <w:id w:val="-566484712"/>
                                         <w:placeholder>
-                                          <w:docPart w:val="1DD8A9F109C841829F798A5208A861B5"/>
+                                          <w:docPart w:val="8AE91943548B41A5B767E6FBB7C27B97"/>
                                         </w:placeholder>
                                         <w:dataBinding w:prefixMappings="xmlns:ns0='urn:microsoft-dynamics-nav/reports/Customer Statement Without SP/50109/'" w:xpath="/ns0:NavWordReportXmlPart[1]/ns0:Customer[1]/ns0:Integer[1]/ns0:CurrencyLoop[1]/ns0:CustLedgEntryHdr[1]/ns0:DtldCustLedgEntries[1]/ns0:PostDate_DtldCustLedgEntries[1]" w:storeItemID="{25F7B91E-9A1B-48AB-9D61-FA066C2063DC}"/>
                                         <w:text/>
                                       </w:sdtPr>
-                                      <w:sdtEndPr/>
+                                      <w:sdtEndPr>
+                                        <w:rPr>
+                                          <w:b/>
+                                          <w:bCs/>
+                                        </w:rPr>
+                                      </w:sdtEndPr>
                                       <w:sdtContent>
                                         <w:tc>
                                           <w:tcPr>
@@ -1666,7 +1613,7 @@
                                         <w:tag w:val="#Nav: Customer Statement Without SP/50109"/>
                                         <w:id w:val="-677424365"/>
                                         <w:placeholder>
-                                          <w:docPart w:val="1DD8A9F109C841829F798A5208A861B5"/>
+                                          <w:docPart w:val="8AE91943548B41A5B767E6FBB7C27B97"/>
                                         </w:placeholder>
                                         <w:dataBinding w:prefixMappings="xmlns:ns0='urn:microsoft-dynamics-nav/reports/Customer Statement Without SP/50109/'" w:xpath="/ns0:NavWordReportXmlPart[1]/ns0:Customer[1]/ns0:Integer[1]/ns0:CurrencyLoop[1]/ns0:CustLedgEntryHdr[1]/ns0:DtldCustLedgEntries[1]/ns0:DocNo_DtldCustLedgEntries[1]" w:storeItemID="{25F7B91E-9A1B-48AB-9D61-FA066C2063DC}"/>
                                         <w:text/>
@@ -1712,7 +1659,7 @@
                                         <w:tag w:val="#Nav: Customer Statement Without SP/50109"/>
                                         <w:id w:val="-496103738"/>
                                         <w:placeholder>
-                                          <w:docPart w:val="78B8B60B29E343E69C4F6AF69115F116"/>
+                                          <w:docPart w:val="65179627918340C6A09D636B554BE88B"/>
                                         </w:placeholder>
                                         <w:dataBinding w:prefixMappings="xmlns:ns0='urn:microsoft-dynamics-nav/reports/Customer Statement Without SP/50109/'" w:xpath="/ns0:NavWordReportXmlPart[1]/ns0:Customer[1]/ns0:Integer[1]/ns0:CurrencyLoop[1]/ns0:CustLedgEntryHdr[1]/ns0:DtldCustLedgEntries[1]/ns0:Narration[1]" w:storeItemID="{25F7B91E-9A1B-48AB-9D61-FA066C2063DC}"/>
                                         <w:text/>
@@ -1756,7 +1703,7 @@
                                         <w:tag w:val="#Nav: Customer Statement Without SP/50109"/>
                                         <w:id w:val="236439730"/>
                                         <w:placeholder>
-                                          <w:docPart w:val="4ECE4865E5B2427D90911FD00A524B10"/>
+                                          <w:docPart w:val="103F2701F32A448885872FC444091ADD"/>
                                         </w:placeholder>
                                         <w:dataBinding w:prefixMappings="xmlns:ns0='urn:microsoft-dynamics-nav/reports/Customer Statement Without SP/50109/'" w:xpath="/ns0:NavWordReportXmlPart[1]/ns0:Customer[1]/ns0:Integer[1]/ns0:CurrencyLoop[1]/ns0:CustLedgEntryHdr[1]/ns0:DtldCustLedgEntries[1]/ns0:ProjectName[1]" w:storeItemID="{25F7B91E-9A1B-48AB-9D61-FA066C2063DC}"/>
                                         <w:text/>
@@ -1802,7 +1749,7 @@
                                         <w:tag w:val="#Nav: Customer Statement Without SP/50109"/>
                                         <w:id w:val="1393078633"/>
                                         <w:placeholder>
-                                          <w:docPart w:val="4ECE4865E5B2427D90911FD00A524B10"/>
+                                          <w:docPart w:val="103F2701F32A448885872FC444091ADD"/>
                                         </w:placeholder>
                                         <w:dataBinding w:prefixMappings="xmlns:ns0='urn:microsoft-dynamics-nav/reports/Customer Statement Without SP/50109/'" w:xpath="/ns0:NavWordReportXmlPart[1]/ns0:Customer[1]/ns0:Integer[1]/ns0:CurrencyLoop[1]/ns0:CustLedgEntryHdr[1]/ns0:DtldCustLedgEntries[1]/ns0:ProjectReference[1]" w:storeItemID="{25F7B91E-9A1B-48AB-9D61-FA066C2063DC}"/>
                                         <w:text/>
@@ -1848,7 +1795,7 @@
                                         <w:tag w:val="#Nav: Customer Statement Without SP/50109"/>
                                         <w:id w:val="-1994480342"/>
                                         <w:placeholder>
-                                          <w:docPart w:val="4ECE4865E5B2427D90911FD00A524B10"/>
+                                          <w:docPart w:val="103F2701F32A448885872FC444091ADD"/>
                                         </w:placeholder>
                                         <w:dataBinding w:prefixMappings="xmlns:ns0='urn:microsoft-dynamics-nav/reports/Customer Statement Without SP/50109/'" w:xpath="/ns0:NavWordReportXmlPart[1]/ns0:Customer[1]/ns0:Integer[1]/ns0:CurrencyLoop[1]/ns0:CustLedgEntryHdr[1]/ns0:DtldCustLedgEntries[1]/ns0:OpportunityNo[1]" w:storeItemID="{25F7B91E-9A1B-48AB-9D61-FA066C2063DC}"/>
                                         <w:text/>
@@ -1894,7 +1841,7 @@
                                         <w:tag w:val="#Nav: Customer Statement Without SP/50109"/>
                                         <w:id w:val="111878412"/>
                                         <w:placeholder>
-                                          <w:docPart w:val="78B8B60B29E343E69C4F6AF69115F116"/>
+                                          <w:docPart w:val="65179627918340C6A09D636B554BE88B"/>
                                         </w:placeholder>
                                         <w:dataBinding w:prefixMappings="xmlns:ns0='urn:microsoft-dynamics-nav/reports/Customer Statement Without SP/50109/'" w:xpath="/ns0:NavWordReportXmlPart[1]/ns0:Customer[1]/ns0:Integer[1]/ns0:CurrencyLoop[1]/ns0:CustLedgEntryHdr[1]/ns0:DtldCustLedgEntries[1]/ns0:ExtDocNo[1]" w:storeItemID="{25F7B91E-9A1B-48AB-9D61-FA066C2063DC}"/>
                                         <w:text/>
@@ -1940,7 +1887,7 @@
                                         <w:tag w:val="#Nav: Customer Statement Without SP/50109"/>
                                         <w:id w:val="1268659277"/>
                                         <w:placeholder>
-                                          <w:docPart w:val="78B8B60B29E343E69C4F6AF69115F116"/>
+                                          <w:docPart w:val="65179627918340C6A09D636B554BE88B"/>
                                         </w:placeholder>
                                         <w:dataBinding w:prefixMappings="xmlns:ns0='urn:microsoft-dynamics-nav/reports/Customer Statement Without SP/50109/'" w:xpath="/ns0:NavWordReportXmlPart[1]/ns0:Customer[1]/ns0:Integer[1]/ns0:CurrencyLoop[1]/ns0:CustLedgEntryHdr[1]/ns0:DtldCustLedgEntries[1]/ns0:SoNo[1]" w:storeItemID="{25F7B91E-9A1B-48AB-9D61-FA066C2063DC}"/>
                                         <w:text/>
@@ -1986,7 +1933,7 @@
                                         <w:tag w:val="#Nav: Customer Statement Without SP/50109"/>
                                         <w:id w:val="1911502185"/>
                                         <w:placeholder>
-                                          <w:docPart w:val="78B8B60B29E343E69C4F6AF69115F116"/>
+                                          <w:docPart w:val="65179627918340C6A09D636B554BE88B"/>
                                         </w:placeholder>
                                         <w:dataBinding w:prefixMappings="xmlns:ns0='urn:microsoft-dynamics-nav/reports/Customer Statement Without SP/50109/'" w:xpath="/ns0:NavWordReportXmlPart[1]/ns0:Customer[1]/ns0:Integer[1]/ns0:CurrencyLoop[1]/ns0:CustLedgEntryHdr[1]/ns0:DtldCustLedgEntries[1]/ns0:Amt_DtldCustLedgEntries[1]" w:storeItemID="{25F7B91E-9A1B-48AB-9D61-FA066C2063DC}"/>
                                         <w:text/>
@@ -2032,7 +1979,7 @@
                                         <w:tag w:val="#Nav: Customer Statement Without SP/50109"/>
                                         <w:id w:val="1571623307"/>
                                         <w:placeholder>
-                                          <w:docPart w:val="78B8B60B29E343E69C4F6AF69115F116"/>
+                                          <w:docPart w:val="65179627918340C6A09D636B554BE88B"/>
                                         </w:placeholder>
                                         <w:dataBinding w:prefixMappings="xmlns:ns0='urn:microsoft-dynamics-nav/reports/Customer Statement Without SP/50109/'" w:xpath="/ns0:NavWordReportXmlPart[1]/ns0:Customer[1]/ns0:Integer[1]/ns0:CurrencyLoop[1]/ns0:CustLedgEntryHdr[1]/ns0:DtldCustLedgEntries[1]/ns0:RemainAmt_DtldCustLedgEntries[1]" w:storeItemID="{25F7B91E-9A1B-48AB-9D61-FA066C2063DC}"/>
                                         <w:text/>
@@ -2078,7 +2025,7 @@
                                         <w:tag w:val="#Nav: Customer Statement Without SP/50109"/>
                                         <w:id w:val="-2052994330"/>
                                         <w:placeholder>
-                                          <w:docPart w:val="78B8B60B29E343E69C4F6AF69115F116"/>
+                                          <w:docPart w:val="65179627918340C6A09D636B554BE88B"/>
                                         </w:placeholder>
                                         <w:dataBinding w:prefixMappings="xmlns:ns0='urn:microsoft-dynamics-nav/reports/Customer Statement Without SP/50109/'" w:xpath="/ns0:NavWordReportXmlPart[1]/ns0:Customer[1]/ns0:Integer[1]/ns0:CurrencyLoop[1]/ns0:CustLedgEntryHdr[1]/ns0:DtldCustLedgEntries[1]/ns0:CustBalance[1]" w:storeItemID="{25F7B91E-9A1B-48AB-9D61-FA066C2063DC}"/>
                                         <w:text/>
@@ -2124,7 +2071,7 @@
                                         <w:tag w:val="#Nav: Customer Statement Without SP/50109"/>
                                         <w:id w:val="-1185278989"/>
                                         <w:placeholder>
-                                          <w:docPart w:val="78B8B60B29E343E69C4F6AF69115F116"/>
+                                          <w:docPart w:val="65179627918340C6A09D636B554BE88B"/>
                                         </w:placeholder>
                                         <w:dataBinding w:prefixMappings="xmlns:ns0='urn:microsoft-dynamics-nav/reports/Customer Statement Without SP/50109/'" w:xpath="/ns0:NavWordReportXmlPart[1]/ns0:Customer[1]/ns0:Integer[1]/ns0:CurrencyLoop[1]/ns0:CustLedgEntryHdr[1]/ns0:DtldCustLedgEntries[1]/ns0:DueDate_DtldCustLedgEntries[1]" w:storeItemID="{25F7B91E-9A1B-48AB-9D61-FA066C2063DC}"/>
                                         <w:text/>
@@ -2186,7 +2133,7 @@
                                   <w:tag w:val="#Nav: Customer Statement Without SP/50109"/>
                                   <w:id w:val="785158095"/>
                                   <w:placeholder>
-                                    <w:docPart w:val="04772A23D87F48BDA4AF7EE41C38DCBF"/>
+                                    <w:docPart w:val="80BE1811F0904C6D8773E544AB550C38"/>
                                   </w:placeholder>
                                   <w:dataBinding w:prefixMappings="xmlns:ns0='urn:microsoft-dynamics-nav/reports/Customer Statement Without SP/50109/'" w:xpath="/ns0:NavWordReportXmlPart[1]/ns0:Customer[1]/ns0:Integer[1]/ns0:CurrencyLoop[1]/ns0:Total_Caption2[1]" w:storeItemID="{25F7B91E-9A1B-48AB-9D61-FA066C2063DC}"/>
                                   <w:text/>
@@ -2219,7 +2166,7 @@
                                   <w:tag w:val="#Nav: Customer Statement Without SP/50109"/>
                                   <w:id w:val="-1732539177"/>
                                   <w:placeholder>
-                                    <w:docPart w:val="04772A23D87F48BDA4AF7EE41C38DCBF"/>
+                                    <w:docPart w:val="80BE1811F0904C6D8773E544AB550C38"/>
                                   </w:placeholder>
                                   <w:dataBinding w:prefixMappings="xmlns:ns0='urn:microsoft-dynamics-nav/reports/Customer Statement Without SP/50109/'" w:xpath="/ns0:NavWordReportXmlPart[1]/ns0:Customer[1]/ns0:Integer[1]/ns0:CurrencyLoop[1]/ns0:CustLedgEntryFooter[1]/ns0:CurrencyCode3_CustLedgEntryFooter[1]" w:storeItemID="{25F7B91E-9A1B-48AB-9D61-FA066C2063DC}"/>
                                   <w:text/>
@@ -2246,7 +2193,7 @@
                                 <w:tag w:val="#Nav: Customer Statement Without SP/50109"/>
                                 <w:id w:val="1692801876"/>
                                 <w:placeholder>
-                                  <w:docPart w:val="04772A23D87F48BDA4AF7EE41C38DCBF"/>
+                                  <w:docPart w:val="80BE1811F0904C6D8773E544AB550C38"/>
                                 </w:placeholder>
                                 <w:dataBinding w:prefixMappings="xmlns:ns0='urn:microsoft-dynamics-nav/reports/Customer Statement Without SP/50109/'" w:xpath="/ns0:NavWordReportXmlPart[1]/ns0:Customer[1]/ns0:Integer[1]/ns0:CurrencyLoop[1]/ns0:CustLedgEntryFooter[1]/ns0:CustBalance_CustLedgEntryHdrFooter[1]" w:storeItemID="{25F7B91E-9A1B-48AB-9D61-FA066C2063DC}"/>
                                 <w:text/>
@@ -2353,11 +2300,24 @@
                 </w:tbl>
                 <w:p>
                   <w:pPr>
-                    <w:pStyle w:val="NoSpacing"/>
+                    <w:tabs>
+                      <w:tab w:val="left" w:pos="9105"/>
+                    </w:tabs>
                     <w:rPr>
                       <w:rFonts w:ascii="Segoe UI" w:hAnsi="Segoe UI" w:cs="Segoe UI"/>
+                      <w:sz w:val="18"/>
+                      <w:szCs w:val="18"/>
                     </w:rPr>
                   </w:pPr>
+                  <w:r>
+                    <w:rPr>
+                      <w:rFonts w:ascii="Segoe UI" w:hAnsi="Segoe UI" w:cs="Segoe UI"/>
+                      <w:sz w:val="18"/>
+                      <w:szCs w:val="18"/>
+                    </w:rPr>
+                    <w:tab/>
+                    <w:t xml:space="preserve"> </w:t>
+                  </w:r>
                 </w:p>
                 <w:tbl>
                   <w:tblPr>
@@ -2392,7 +2352,7 @@
                       <w:alias w:val="#Nav: /Customer/Integer/CurrencyLoop/OverdueVisible"/>
                       <w:tag w:val="#Nav: Customer Statement Without SP/50109"/>
                       <w:id w:val="-1945292196"/>
-                      <w15:dataBinding w:prefixMappings="xmlns:ns0='urn:microsoft-dynamics-nav/reports/Customer Statement Without SP/50109/'" w:xpath="/ns0:NavWordReportXmlPart[1]/ns0:Customer[1]/ns0:Integer[1]/ns0:CurrencyLoop[1]/ns0:OverdueVisible" w:storeItemID="{25F7B91E-9A1B-48AB-9D61-FA066C2063DC}"/>
+                      <w15:dataBinding w:prefixMappings="xmlns:ns0='urn:microsoft-dynamics-nav/reports/Customer Statement Without SP/50109/' " w:xpath="/ns0:NavWordReportXmlPart[1]/ns0:Customer[1]/ns0:Integer[1]/ns0:CurrencyLoop[1]/ns0:OverdueVisible" w:storeItemID="{25F7B91E-9A1B-48AB-9D61-FA066C2063DC}"/>
                       <w15:repeatingSection/>
                     </w:sdtPr>
                     <w:sdtEndPr/>
@@ -2441,8 +2401,6 @@
                               </w:sdtPr>
                               <w:sdtEndPr>
                                 <w:rPr>
-                                  <w:b/>
-                                  <w:bCs/>
                                   <w:color w:val="FFFFFF" w:themeColor="background1"/>
                                 </w:rPr>
                               </w:sdtEndPr>
@@ -2826,7 +2784,7 @@
                       <w:alias w:val="#Nav: /Customer/Integer/CurrencyLoop"/>
                       <w:tag w:val="#Nav: Customer Statement Without SP/50109"/>
                       <w:id w:val="-1488938559"/>
-                      <w15:dataBinding w:prefixMappings="xmlns:ns0='urn:microsoft-dynamics-nav/reports/Customer Statement Without SP/50109/'" w:xpath="/ns0:NavWordReportXmlPart[1]/ns0:Customer[1]/ns0:Integer[1]/ns0:CurrencyLoop" w:storeItemID="{25F7B91E-9A1B-48AB-9D61-FA066C2063DC}"/>
+                      <w15:dataBinding w:prefixMappings="xmlns:ns0='urn:microsoft-dynamics-nav/reports/Customer Statement Without SP/50109/' " w:xpath="/ns0:NavWordReportXmlPart[1]/ns0:Customer[1]/ns0:Integer[1]/ns0:CurrencyLoop" w:storeItemID="{25F7B91E-9A1B-48AB-9D61-FA066C2063DC}"/>
                       <w15:repeatingSection/>
                     </w:sdtPr>
                     <w:sdtEndPr>
@@ -2868,7 +2826,7 @@
                               <w:alias w:val="#Nav: /Customer/Integer/CurrencyLoop/OverdueVisible"/>
                               <w:tag w:val="#Nav: Customer Statement Without SP/50109"/>
                               <w:id w:val="-1783570720"/>
-                              <w15:dataBinding w:prefixMappings="xmlns:ns0='urn:microsoft-dynamics-nav/reports/Customer Statement Without SP/50109/'" w:xpath="/ns0:NavWordReportXmlPart[1]/ns0:Customer[1]/ns0:Integer[1]/ns0:CurrencyLoop[1]/ns0:OverdueVisible" w:storeItemID="{25F7B91E-9A1B-48AB-9D61-FA066C2063DC}"/>
+                              <w15:dataBinding w:prefixMappings="xmlns:ns0='urn:microsoft-dynamics-nav/reports/Customer Statement Without SP/50109/' " w:xpath="/ns0:NavWordReportXmlPart[1]/ns0:Customer[1]/ns0:Integer[1]/ns0:CurrencyLoop[1]/ns0:OverdueVisible" w:storeItemID="{25F7B91E-9A1B-48AB-9D61-FA066C2063DC}"/>
                               <w15:repeatingSection/>
                             </w:sdtPr>
                             <w:sdtEndPr>
@@ -2921,7 +2879,12 @@
                                         <w:dataBinding w:prefixMappings="xmlns:ns0='urn:microsoft-dynamics-nav/reports/Customer Statement Without SP/50109/'" w:xpath="/ns0:NavWordReportXmlPart[1]/ns0:Customer[1]/ns0:Integer[1]/ns0:CurrencyLoop[1]/ns0:OverdueVisible[1]/ns0:CustLedgEntry2[1]/ns0:OverDueEntries[1]" w:storeItemID="{25F7B91E-9A1B-48AB-9D61-FA066C2063DC}"/>
                                         <w:text/>
                                       </w:sdtPr>
-                                      <w:sdtEndPr/>
+                                      <w:sdtEndPr>
+                                        <w:rPr>
+                                          <w:b/>
+                                          <w:bCs/>
+                                        </w:rPr>
+                                      </w:sdtEndPr>
                                       <w:sdtContent>
                                         <w:tc>
                                           <w:tcPr>
@@ -2984,7 +2947,7 @@
                                       <w:alias w:val="#Nav: /Customer/Integer/CurrencyLoop/OverdueVisible/CustLedgEntry2"/>
                                       <w:tag w:val="#Nav: Customer Statement Without SP/50109"/>
                                       <w:id w:val="2012786416"/>
-                                      <w15:dataBinding w:prefixMappings="xmlns:ns0='urn:microsoft-dynamics-nav/reports/Customer Statement Without SP/50109/'" w:xpath="/ns0:NavWordReportXmlPart[1]/ns0:Customer[1]/ns0:Integer[1]/ns0:CurrencyLoop[1]/ns0:OverdueVisible[1]/ns0:CustLedgEntry2" w:storeItemID="{25F7B91E-9A1B-48AB-9D61-FA066C2063DC}"/>
+                                      <w15:dataBinding w:prefixMappings="xmlns:ns0='urn:microsoft-dynamics-nav/reports/Customer Statement Without SP/50109/' " w:xpath="/ns0:NavWordReportXmlPart[1]/ns0:Customer[1]/ns0:Integer[1]/ns0:CurrencyLoop[1]/ns0:OverdueVisible[1]/ns0:CustLedgEntry2" w:storeItemID="{25F7B91E-9A1B-48AB-9D61-FA066C2063DC}"/>
                                       <w15:repeatingSection/>
                                     </w:sdtPr>
                                     <w:sdtEndPr/>
@@ -3028,12 +2991,7 @@
                                                 <w:dataBinding w:prefixMappings="xmlns:ns0='urn:microsoft-dynamics-nav/reports/Customer Statement Without SP/50109/'" w:xpath="/ns0:NavWordReportXmlPart[1]/ns0:Customer[1]/ns0:Integer[1]/ns0:CurrencyLoop[1]/ns0:OverdueVisible[1]/ns0:CustLedgEntry2[1]/ns0:PostDate_CustLedgEntry2[1]" w:storeItemID="{25F7B91E-9A1B-48AB-9D61-FA066C2063DC}"/>
                                                 <w:text/>
                                               </w:sdtPr>
-                                              <w:sdtEndPr>
-                                                <w:rPr>
-                                                  <w:b/>
-                                                  <w:bCs/>
-                                                </w:rPr>
-                                              </w:sdtEndPr>
+                                              <w:sdtEndPr/>
                                               <w:sdtContent>
                                                 <w:tc>
                                                   <w:tcPr>
@@ -3670,10 +3628,23 @@
                 <w:p>
                   <w:pPr>
                     <w:pStyle w:val="NoSpacing"/>
+                    <w:tabs>
+                      <w:tab w:val="left" w:pos="4050"/>
+                    </w:tabs>
                     <w:rPr>
                       <w:rFonts w:ascii="Segoe UI" w:hAnsi="Segoe UI" w:cs="Segoe UI"/>
+                      <w:sz w:val="18"/>
+                      <w:szCs w:val="18"/>
                     </w:rPr>
                   </w:pPr>
+                  <w:r>
+                    <w:rPr>
+                      <w:rFonts w:ascii="Segoe UI" w:hAnsi="Segoe UI" w:cs="Segoe UI"/>
+                      <w:sz w:val="18"/>
+                      <w:szCs w:val="18"/>
+                    </w:rPr>
+                    <w:tab/>
+                  </w:r>
                 </w:p>
                 <w:sdt>
                   <w:sdtPr>
@@ -3685,7 +3656,7 @@
                     <w:alias w:val="#Nav: /Customer/Integer/AgingBandVisible"/>
                     <w:tag w:val="#Nav: Customer Statement Without SP/50109"/>
                     <w:id w:val="1363945228"/>
-                    <w15:dataBinding w:prefixMappings="xmlns:ns0='urn:microsoft-dynamics-nav/reports/Customer Statement Without SP/50109/'" w:xpath="/ns0:NavWordReportXmlPart[1]/ns0:Customer[1]/ns0:Integer[1]/ns0:AgingBandVisible" w:storeItemID="{25F7B91E-9A1B-48AB-9D61-FA066C2063DC}"/>
+                    <w15:dataBinding w:prefixMappings="xmlns:ns0='urn:microsoft-dynamics-nav/reports/Customer Statement Without SP/50109/' " w:xpath="/ns0:NavWordReportXmlPart[1]/ns0:Customer[1]/ns0:Integer[1]/ns0:AgingBandVisible" w:storeItemID="{25F7B91E-9A1B-48AB-9D61-FA066C2063DC}"/>
                     <w15:repeatingSection/>
                   </w:sdtPr>
                   <w:sdtEndPr/>
@@ -3699,7 +3670,7 @@
                         </w:rPr>
                         <w:id w:val="-810322144"/>
                         <w:placeholder>
-                          <w:docPart w:val="DefaultPlaceholder_1081868578"/>
+                          <w:docPart w:val="F5E63559B1CF4538B91F1CCE06D101BB"/>
                         </w:placeholder>
                         <w15:repeatingSectionItem/>
                       </w:sdtPr>
@@ -3716,7 +3687,7 @@
                             <w:tag w:val="#Nav: Customer Statement Without SP/50109"/>
                             <w:id w:val="-1456399055"/>
                             <w:placeholder>
-                              <w:docPart w:val="DefaultPlaceholder_1081868574"/>
+                              <w:docPart w:val="19AAC5034E0243F88B83DFE1D30E18E4"/>
                             </w:placeholder>
                             <w:dataBinding w:prefixMappings="xmlns:ns0='urn:microsoft-dynamics-nav/reports/Customer Statement Without SP/50109/'" w:xpath="/ns0:NavWordReportXmlPart[1]/ns0:Customer[1]/ns0:Integer[1]/ns0:AgingBandVisible[1]/ns0:AgingBandLoop[1]/ns0:AgingBandEndingDate[1]" w:storeItemID="{25F7B91E-9A1B-48AB-9D61-FA066C2063DC}"/>
                             <w:text/>
@@ -3753,6 +3724,7 @@
                   <w:tblPr>
                     <w:tblStyle w:val="ListTable3-Accent3"/>
                     <w:tblW w:w="15570" w:type="dxa"/>
+                    <w:tblInd w:w="-5" w:type="dxa"/>
                     <w:tblLayout w:type="fixed"/>
                     <w:tblLook w:val="04A0" w:firstRow="1" w:lastRow="0" w:firstColumn="1" w:lastColumn="0" w:noHBand="0" w:noVBand="1"/>
                   </w:tblPr>
@@ -3764,7 +3736,7 @@
                     <w:gridCol w:w="2610"/>
                     <w:gridCol w:w="2255"/>
                   </w:tblGrid>
-                  <w:bookmarkStart w:name="_GoBack" w:colFirst="0" w:colLast="5" w:displacedByCustomXml="next" w:id="0"/>
+                  <w:bookmarkStart w:id="0" w:name="_GoBack" w:colFirst="0" w:colLast="5" w:displacedByCustomXml="next"/>
                   <w:sdt>
                     <w:sdtPr>
                       <w:rPr>
@@ -3778,7 +3750,7 @@
                       <w:alias w:val="#Nav: /Customer/Integer/AgingBandVisible"/>
                       <w:tag w:val="#Nav: Customer Statement Without SP/50109"/>
                       <w:id w:val="-38051641"/>
-                      <w15:dataBinding w:prefixMappings="xmlns:ns0='urn:microsoft-dynamics-nav/reports/Customer Statement Without SP/50109/'" w:xpath="/ns0:NavWordReportXmlPart[1]/ns0:Customer[1]/ns0:Integer[1]/ns0:AgingBandVisible" w:storeItemID="{25F7B91E-9A1B-48AB-9D61-FA066C2063DC}"/>
+                      <w15:dataBinding w:prefixMappings="xmlns:ns0='urn:microsoft-dynamics-nav/reports/Customer Statement Without SP/50109/' " w:xpath="/ns0:NavWordReportXmlPart[1]/ns0:Customer[1]/ns0:Integer[1]/ns0:AgingBandVisible" w:storeItemID="{25F7B91E-9A1B-48AB-9D61-FA066C2063DC}"/>
                       <w15:repeatingSection/>
                     </w:sdtPr>
                     <w:sdtEndPr/>
@@ -4073,7 +4045,7 @@
                       <w:alias w:val="#Nav: /Customer/Integer/AgingBandVisible/AgingBandLoop"/>
                       <w:tag w:val="#Nav: Customer Statement Without SP/50109"/>
                       <w:id w:val="1867410406"/>
-                      <w15:dataBinding w:prefixMappings="xmlns:ns0='urn:microsoft-dynamics-nav/reports/Customer Statement Without SP/50109/'" w:xpath="/ns0:NavWordReportXmlPart[1]/ns0:Customer[1]/ns0:Integer[1]/ns0:AgingBandVisible[1]/ns0:AgingBandLoop" w:storeItemID="{25F7B91E-9A1B-48AB-9D61-FA066C2063DC}"/>
+                      <w15:dataBinding w:prefixMappings="xmlns:ns0='urn:microsoft-dynamics-nav/reports/Customer Statement Without SP/50109/' " w:xpath="/ns0:NavWordReportXmlPart[1]/ns0:Customer[1]/ns0:Integer[1]/ns0:AgingBandVisible[1]/ns0:AgingBandLoop" w:storeItemID="{25F7B91E-9A1B-48AB-9D61-FA066C2063DC}"/>
                       <w15:repeatingSection/>
                     </w:sdtPr>
                     <w:sdtEndPr/>
@@ -4118,12 +4090,7 @@
                                 <w:dataBinding w:prefixMappings="xmlns:ns0='urn:microsoft-dynamics-nav/reports/Customer Statement Without SP/50109/'" w:xpath="/ns0:NavWordReportXmlPart[1]/ns0:Customer[1]/ns0:Integer[1]/ns0:AgingBandVisible[1]/ns0:AgingBandLoop[1]/ns0:OverdueBalance1[1]" w:storeItemID="{25F7B91E-9A1B-48AB-9D61-FA066C2063DC}"/>
                                 <w:text/>
                               </w:sdtPr>
-                              <w:sdtEndPr>
-                                <w:rPr>
-                                  <w:b/>
-                                  <w:bCs/>
-                                </w:rPr>
-                              </w:sdtEndPr>
+                              <w:sdtEndPr/>
                               <w:sdtContent>
                                 <w:tc>
                                   <w:tcPr>
@@ -4393,7 +4360,7 @@
                     </w:rPr>
                   </w:pPr>
                 </w:p>
-                <w:bookmarkEnd w:displacedByCustomXml="next" w:id="0"/>
+                <w:bookmarkEnd w:id="0" w:displacedByCustomXml="next"/>
               </w:sdtContent>
             </w:sdt>
           </w:sdtContent>
@@ -4539,7 +4506,7 @@
         <w:pPr>
           <w:pStyle w:val="Header"/>
           <w:pBdr>
-            <w:bottom w:val="single" w:color="D9D9D9" w:themeColor="background1" w:themeShade="D9" w:sz="4" w:space="1"/>
+            <w:bottom w:val="single" w:sz="4" w:space="1" w:color="D9D9D9" w:themeColor="background1" w:themeShade="D9"/>
           </w:pBdr>
           <w:jc w:val="center"/>
           <w:rPr>
@@ -4554,7 +4521,7 @@
         <w:pPr>
           <w:pStyle w:val="Header"/>
           <w:pBdr>
-            <w:bottom w:val="single" w:color="D9D9D9" w:themeColor="background1" w:themeShade="D9" w:sz="4" w:space="1"/>
+            <w:bottom w:val="single" w:sz="4" w:space="1" w:color="D9D9D9" w:themeColor="background1" w:themeShade="D9"/>
           </w:pBdr>
           <w:jc w:val="center"/>
           <w:rPr>
@@ -4569,7 +4536,7 @@
         <w:pPr>
           <w:pStyle w:val="Header"/>
           <w:pBdr>
-            <w:bottom w:val="single" w:color="D9D9D9" w:themeColor="background1" w:themeShade="D9" w:sz="4" w:space="1"/>
+            <w:bottom w:val="single" w:sz="4" w:space="1" w:color="D9D9D9" w:themeColor="background1" w:themeShade="D9"/>
           </w:pBdr>
           <w:jc w:val="center"/>
           <w:rPr>
@@ -5948,35 +5915,6 @@
     </w:docPart>
     <w:docPart>
       <w:docPartPr>
-        <w:name w:val="CD384FA9E858440F917AF7C260684D6D"/>
-        <w:category>
-          <w:name w:val="General"/>
-          <w:gallery w:val="placeholder"/>
-        </w:category>
-        <w:types>
-          <w:type w:val="bbPlcHdr"/>
-        </w:types>
-        <w:behaviors>
-          <w:behavior w:val="content"/>
-        </w:behaviors>
-        <w:guid w:val="{E305FC57-4308-4CAD-A9B8-C4DB881825E7}"/>
-      </w:docPartPr>
-      <w:docPartBody>
-        <w:p>
-          <w:pPr>
-            <w:pStyle w:val="CD384FA9E858440F917AF7C260684D6D"/>
-          </w:pPr>
-          <w:r>
-            <w:rPr>
-              <w:rStyle w:val="PlaceholderText"/>
-            </w:rPr>
-            <w:t>Enter any content that you want to repeat, including other content controls. You can also insert this control around table rows in order to repeat parts of a table.</w:t>
-          </w:r>
-        </w:p>
-      </w:docPartBody>
-    </w:docPart>
-    <w:docPart>
-      <w:docPartPr>
         <w:name w:val="1C1226C7AD7D4AAE9F30CA3FA777E360"/>
         <w:category>
           <w:name w:val="General"/>
@@ -6061,93 +5999,6 @@
     </w:docPart>
     <w:docPart>
       <w:docPartPr>
-        <w:name w:val="3F4A3B73B0144A359B887229C5314DD5"/>
-        <w:category>
-          <w:name w:val="General"/>
-          <w:gallery w:val="placeholder"/>
-        </w:category>
-        <w:types>
-          <w:type w:val="bbPlcHdr"/>
-        </w:types>
-        <w:behaviors>
-          <w:behavior w:val="content"/>
-        </w:behaviors>
-        <w:guid w:val="{17038D46-9FC0-4B70-A614-61F12195CD03}"/>
-      </w:docPartPr>
-      <w:docPartBody>
-        <w:p>
-          <w:pPr>
-            <w:pStyle w:val="3F4A3B73B0144A359B887229C5314DD5"/>
-          </w:pPr>
-          <w:r>
-            <w:rPr>
-              <w:rStyle w:val="PlaceholderText"/>
-            </w:rPr>
-            <w:t>Click or tap here to enter text.</w:t>
-          </w:r>
-        </w:p>
-      </w:docPartBody>
-    </w:docPart>
-    <w:docPart>
-      <w:docPartPr>
-        <w:name w:val="DC34D107B59E49AF9817663E56E91153"/>
-        <w:category>
-          <w:name w:val="General"/>
-          <w:gallery w:val="placeholder"/>
-        </w:category>
-        <w:types>
-          <w:type w:val="bbPlcHdr"/>
-        </w:types>
-        <w:behaviors>
-          <w:behavior w:val="content"/>
-        </w:behaviors>
-        <w:guid w:val="{486662A4-0973-4FD0-8215-73CB16C2F92A}"/>
-      </w:docPartPr>
-      <w:docPartBody>
-        <w:p>
-          <w:pPr>
-            <w:pStyle w:val="DC34D107B59E49AF9817663E56E91153"/>
-          </w:pPr>
-          <w:r>
-            <w:rPr>
-              <w:rStyle w:val="PlaceholderText"/>
-            </w:rPr>
-            <w:t>Click or tap here to enter text.</w:t>
-          </w:r>
-        </w:p>
-      </w:docPartBody>
-    </w:docPart>
-    <w:docPart>
-      <w:docPartPr>
-        <w:name w:val="04772A23D87F48BDA4AF7EE41C38DCBF"/>
-        <w:category>
-          <w:name w:val="General"/>
-          <w:gallery w:val="placeholder"/>
-        </w:category>
-        <w:types>
-          <w:type w:val="bbPlcHdr"/>
-        </w:types>
-        <w:behaviors>
-          <w:behavior w:val="content"/>
-        </w:behaviors>
-        <w:guid w:val="{CE999E92-C7CE-406B-9325-1A18B3D40976}"/>
-      </w:docPartPr>
-      <w:docPartBody>
-        <w:p>
-          <w:pPr>
-            <w:pStyle w:val="04772A23D87F48BDA4AF7EE41C38DCBF"/>
-          </w:pPr>
-          <w:r>
-            <w:rPr>
-              <w:rStyle w:val="PlaceholderText"/>
-            </w:rPr>
-            <w:t>Click or tap here to enter text.</w:t>
-          </w:r>
-        </w:p>
-      </w:docPartBody>
-    </w:docPart>
-    <w:docPart>
-      <w:docPartPr>
         <w:name w:val="E8FBA7D1A2B74F799292EB618A8E4401"/>
         <w:category>
           <w:name w:val="General"/>
@@ -6165,180 +6016,6 @@
         <w:p>
           <w:pPr>
             <w:pStyle w:val="E8FBA7D1A2B74F799292EB618A8E4401"/>
-          </w:pPr>
-          <w:r>
-            <w:rPr>
-              <w:rStyle w:val="PlaceholderText"/>
-            </w:rPr>
-            <w:t>Click or tap here to enter text.</w:t>
-          </w:r>
-        </w:p>
-      </w:docPartBody>
-    </w:docPart>
-    <w:docPart>
-      <w:docPartPr>
-        <w:name w:val="4BD37B5F8BEC46BB8E5B450433BD2071"/>
-        <w:category>
-          <w:name w:val="General"/>
-          <w:gallery w:val="placeholder"/>
-        </w:category>
-        <w:types>
-          <w:type w:val="bbPlcHdr"/>
-        </w:types>
-        <w:behaviors>
-          <w:behavior w:val="content"/>
-        </w:behaviors>
-        <w:guid w:val="{20DC52D9-7A17-44D4-BD87-D08DBC5FD75F}"/>
-      </w:docPartPr>
-      <w:docPartBody>
-        <w:p>
-          <w:pPr>
-            <w:pStyle w:val="4BD37B5F8BEC46BB8E5B450433BD2071"/>
-          </w:pPr>
-          <w:r>
-            <w:rPr>
-              <w:rStyle w:val="PlaceholderText"/>
-            </w:rPr>
-            <w:t>Click here to enter text.</w:t>
-          </w:r>
-        </w:p>
-      </w:docPartBody>
-    </w:docPart>
-    <w:docPart>
-      <w:docPartPr>
-        <w:name w:val="10C97739E2A64EB1A26B068918256BE0"/>
-        <w:category>
-          <w:name w:val="General"/>
-          <w:gallery w:val="placeholder"/>
-        </w:category>
-        <w:types>
-          <w:type w:val="bbPlcHdr"/>
-        </w:types>
-        <w:behaviors>
-          <w:behavior w:val="content"/>
-        </w:behaviors>
-        <w:guid w:val="{4F43D24E-C36D-45AE-BC0A-6BDD3395B521}"/>
-      </w:docPartPr>
-      <w:docPartBody>
-        <w:p>
-          <w:pPr>
-            <w:pStyle w:val="10C97739E2A64EB1A26B068918256BE0"/>
-          </w:pPr>
-          <w:r>
-            <w:rPr>
-              <w:rStyle w:val="PlaceholderText"/>
-            </w:rPr>
-            <w:t>Click or tap here to enter text.</w:t>
-          </w:r>
-        </w:p>
-      </w:docPartBody>
-    </w:docPart>
-    <w:docPart>
-      <w:docPartPr>
-        <w:name w:val="E61B447A2BC647C98FA5EDF1A31F2800"/>
-        <w:category>
-          <w:name w:val="General"/>
-          <w:gallery w:val="placeholder"/>
-        </w:category>
-        <w:types>
-          <w:type w:val="bbPlcHdr"/>
-        </w:types>
-        <w:behaviors>
-          <w:behavior w:val="content"/>
-        </w:behaviors>
-        <w:guid w:val="{7820D835-74D9-45C6-BA80-AF6715DA1528}"/>
-      </w:docPartPr>
-      <w:docPartBody>
-        <w:p>
-          <w:pPr>
-            <w:pStyle w:val="E61B447A2BC647C98FA5EDF1A31F2800"/>
-          </w:pPr>
-          <w:r>
-            <w:rPr>
-              <w:rStyle w:val="PlaceholderText"/>
-            </w:rPr>
-            <w:t>Enter any content that you want to repeat, including other content controls. You can also insert this control around table rows in order to repeat parts of a table.</w:t>
-          </w:r>
-        </w:p>
-      </w:docPartBody>
-    </w:docPart>
-    <w:docPart>
-      <w:docPartPr>
-        <w:name w:val="1DD8A9F109C841829F798A5208A861B5"/>
-        <w:category>
-          <w:name w:val="General"/>
-          <w:gallery w:val="placeholder"/>
-        </w:category>
-        <w:types>
-          <w:type w:val="bbPlcHdr"/>
-        </w:types>
-        <w:behaviors>
-          <w:behavior w:val="content"/>
-        </w:behaviors>
-        <w:guid w:val="{4ED3428B-5CD0-460D-9680-DE173B4443ED}"/>
-      </w:docPartPr>
-      <w:docPartBody>
-        <w:p>
-          <w:pPr>
-            <w:pStyle w:val="1DD8A9F109C841829F798A5208A861B5"/>
-          </w:pPr>
-          <w:r>
-            <w:rPr>
-              <w:rStyle w:val="PlaceholderText"/>
-            </w:rPr>
-            <w:t>Click here to enter text.</w:t>
-          </w:r>
-        </w:p>
-      </w:docPartBody>
-    </w:docPart>
-    <w:docPart>
-      <w:docPartPr>
-        <w:name w:val="78B8B60B29E343E69C4F6AF69115F116"/>
-        <w:category>
-          <w:name w:val="General"/>
-          <w:gallery w:val="placeholder"/>
-        </w:category>
-        <w:types>
-          <w:type w:val="bbPlcHdr"/>
-        </w:types>
-        <w:behaviors>
-          <w:behavior w:val="content"/>
-        </w:behaviors>
-        <w:guid w:val="{EDDF40ED-BB1B-42BC-BD76-0EDC1C5FE1B4}"/>
-      </w:docPartPr>
-      <w:docPartBody>
-        <w:p>
-          <w:pPr>
-            <w:pStyle w:val="78B8B60B29E343E69C4F6AF69115F116"/>
-          </w:pPr>
-          <w:r>
-            <w:rPr>
-              <w:rStyle w:val="PlaceholderText"/>
-            </w:rPr>
-            <w:t>Click or tap here to enter text.</w:t>
-          </w:r>
-        </w:p>
-      </w:docPartBody>
-    </w:docPart>
-    <w:docPart>
-      <w:docPartPr>
-        <w:name w:val="4ECE4865E5B2427D90911FD00A524B10"/>
-        <w:category>
-          <w:name w:val="General"/>
-          <w:gallery w:val="placeholder"/>
-        </w:category>
-        <w:types>
-          <w:type w:val="bbPlcHdr"/>
-        </w:types>
-        <w:behaviors>
-          <w:behavior w:val="content"/>
-        </w:behaviors>
-        <w:guid w:val="{CEDD40FF-5F77-4339-A3F3-18984883A3DF}"/>
-      </w:docPartPr>
-      <w:docPartBody>
-        <w:p>
-          <w:pPr>
-            <w:pStyle w:val="4ECE4865E5B2427D90911FD00A524B10"/>
           </w:pPr>
           <w:r>
             <w:rPr>
@@ -6525,7 +6202,7 @@
     </w:docPart>
     <w:docPart>
       <w:docPartPr>
-        <w:name w:val="D69D8005773B4AD9B2306D8EA8497B14"/>
+        <w:name w:val="9C0775574C7C4FD39775A1206DDC3078"/>
         <w:category>
           <w:name w:val="General"/>
           <w:gallery w:val="placeholder"/>
@@ -6536,12 +6213,389 @@
         <w:behaviors>
           <w:behavior w:val="content"/>
         </w:behaviors>
-        <w:guid w:val="{19F50CC6-56B5-4D47-8D3B-8D445E641B1B}"/>
+        <w:guid w:val="{CC5F5534-0ED1-48AA-8F88-48CD53BF7EDF}"/>
       </w:docPartPr>
       <w:docPartBody>
         <w:p>
           <w:pPr>
-            <w:pStyle w:val="D69D8005773B4AD9B2306D8EA8497B14"/>
+            <w:pStyle w:val="9C0775574C7C4FD39775A1206DDC3078"/>
+          </w:pPr>
+          <w:r>
+            <w:rPr>
+              <w:rStyle w:val="PlaceholderText"/>
+            </w:rPr>
+            <w:t>Click here to enter text.</w:t>
+          </w:r>
+        </w:p>
+      </w:docPartBody>
+    </w:docPart>
+    <w:docPart>
+      <w:docPartPr>
+        <w:name w:val="FBDC285C13E0478F949757D1E8262778"/>
+        <w:category>
+          <w:name w:val="General"/>
+          <w:gallery w:val="placeholder"/>
+        </w:category>
+        <w:types>
+          <w:type w:val="bbPlcHdr"/>
+        </w:types>
+        <w:behaviors>
+          <w:behavior w:val="content"/>
+        </w:behaviors>
+        <w:guid w:val="{FC7AACD5-1113-41EA-9775-AF3F6A98F3CF}"/>
+      </w:docPartPr>
+      <w:docPartBody>
+        <w:p>
+          <w:pPr>
+            <w:pStyle w:val="FBDC285C13E0478F949757D1E8262778"/>
+          </w:pPr>
+          <w:r>
+            <w:rPr>
+              <w:rStyle w:val="PlaceholderText"/>
+            </w:rPr>
+            <w:t>Click or tap here to enter text.</w:t>
+          </w:r>
+        </w:p>
+      </w:docPartBody>
+    </w:docPart>
+    <w:docPart>
+      <w:docPartPr>
+        <w:name w:val="885938AE4D454D6E922D801A73877952"/>
+        <w:category>
+          <w:name w:val="General"/>
+          <w:gallery w:val="placeholder"/>
+        </w:category>
+        <w:types>
+          <w:type w:val="bbPlcHdr"/>
+        </w:types>
+        <w:behaviors>
+          <w:behavior w:val="content"/>
+        </w:behaviors>
+        <w:guid w:val="{8D37CC7D-D9BB-4DEB-A679-5F422B5E9006}"/>
+      </w:docPartPr>
+      <w:docPartBody>
+        <w:p>
+          <w:pPr>
+            <w:pStyle w:val="885938AE4D454D6E922D801A73877952"/>
+          </w:pPr>
+          <w:r>
+            <w:rPr>
+              <w:rStyle w:val="PlaceholderText"/>
+            </w:rPr>
+            <w:t>Click here to enter text.</w:t>
+          </w:r>
+        </w:p>
+      </w:docPartBody>
+    </w:docPart>
+    <w:docPart>
+      <w:docPartPr>
+        <w:name w:val="9BD26D07FBE84E7496C814AAE8D3E485"/>
+        <w:category>
+          <w:name w:val="General"/>
+          <w:gallery w:val="placeholder"/>
+        </w:category>
+        <w:types>
+          <w:type w:val="bbPlcHdr"/>
+        </w:types>
+        <w:behaviors>
+          <w:behavior w:val="content"/>
+        </w:behaviors>
+        <w:guid w:val="{1E7B27DD-5BC8-44DA-BE74-2C6F4E046456}"/>
+      </w:docPartPr>
+      <w:docPartBody>
+        <w:p>
+          <w:pPr>
+            <w:pStyle w:val="9BD26D07FBE84E7496C814AAE8D3E485"/>
+          </w:pPr>
+          <w:r>
+            <w:rPr>
+              <w:rStyle w:val="PlaceholderText"/>
+            </w:rPr>
+            <w:t>Click or tap here to enter text.</w:t>
+          </w:r>
+        </w:p>
+      </w:docPartBody>
+    </w:docPart>
+    <w:docPart>
+      <w:docPartPr>
+        <w:name w:val="49F55E635D13424DB74E478AAC84C77E"/>
+        <w:category>
+          <w:name w:val="General"/>
+          <w:gallery w:val="placeholder"/>
+        </w:category>
+        <w:types>
+          <w:type w:val="bbPlcHdr"/>
+        </w:types>
+        <w:behaviors>
+          <w:behavior w:val="content"/>
+        </w:behaviors>
+        <w:guid w:val="{4D5299E4-439F-49D2-8194-918FFDE641A8}"/>
+      </w:docPartPr>
+      <w:docPartBody>
+        <w:p>
+          <w:pPr>
+            <w:pStyle w:val="49F55E635D13424DB74E478AAC84C77E"/>
+          </w:pPr>
+          <w:r>
+            <w:rPr>
+              <w:rStyle w:val="PlaceholderText"/>
+            </w:rPr>
+            <w:t>Enter any content that you want to repeat, including other content controls. You can also insert this control around table rows in order to repeat parts of a table.</w:t>
+          </w:r>
+        </w:p>
+      </w:docPartBody>
+    </w:docPart>
+    <w:docPart>
+      <w:docPartPr>
+        <w:name w:val="2075A4463E754312AE3447FD6F7A644E"/>
+        <w:category>
+          <w:name w:val="General"/>
+          <w:gallery w:val="placeholder"/>
+        </w:category>
+        <w:types>
+          <w:type w:val="bbPlcHdr"/>
+        </w:types>
+        <w:behaviors>
+          <w:behavior w:val="content"/>
+        </w:behaviors>
+        <w:guid w:val="{8B1D27AA-D069-42A2-9984-46689E372A1C}"/>
+      </w:docPartPr>
+      <w:docPartBody>
+        <w:p>
+          <w:pPr>
+            <w:pStyle w:val="2075A4463E754312AE3447FD6F7A644E"/>
+          </w:pPr>
+          <w:r>
+            <w:rPr>
+              <w:rStyle w:val="PlaceholderText"/>
+            </w:rPr>
+            <w:t>Click or tap here to enter text.</w:t>
+          </w:r>
+        </w:p>
+      </w:docPartBody>
+    </w:docPart>
+    <w:docPart>
+      <w:docPartPr>
+        <w:name w:val="E8BB2E6F6622484C89C41A8940A2EE70"/>
+        <w:category>
+          <w:name w:val="General"/>
+          <w:gallery w:val="placeholder"/>
+        </w:category>
+        <w:types>
+          <w:type w:val="bbPlcHdr"/>
+        </w:types>
+        <w:behaviors>
+          <w:behavior w:val="content"/>
+        </w:behaviors>
+        <w:guid w:val="{C1697B3A-91B1-48B1-B8EA-B58749C01B91}"/>
+      </w:docPartPr>
+      <w:docPartBody>
+        <w:p>
+          <w:pPr>
+            <w:pStyle w:val="E8BB2E6F6622484C89C41A8940A2EE70"/>
+          </w:pPr>
+          <w:r>
+            <w:rPr>
+              <w:rStyle w:val="PlaceholderText"/>
+            </w:rPr>
+            <w:t>Click or tap here to enter text.</w:t>
+          </w:r>
+        </w:p>
+      </w:docPartBody>
+    </w:docPart>
+    <w:docPart>
+      <w:docPartPr>
+        <w:name w:val="7C3ECCEEFF9D45BF8B018883ABB6E277"/>
+        <w:category>
+          <w:name w:val="General"/>
+          <w:gallery w:val="placeholder"/>
+        </w:category>
+        <w:types>
+          <w:type w:val="bbPlcHdr"/>
+        </w:types>
+        <w:behaviors>
+          <w:behavior w:val="content"/>
+        </w:behaviors>
+        <w:guid w:val="{53655AEE-CE52-4DCB-A5EB-B1BBD62306E8}"/>
+      </w:docPartPr>
+      <w:docPartBody>
+        <w:p>
+          <w:pPr>
+            <w:pStyle w:val="7C3ECCEEFF9D45BF8B018883ABB6E277"/>
+          </w:pPr>
+          <w:r>
+            <w:rPr>
+              <w:rStyle w:val="PlaceholderText"/>
+            </w:rPr>
+            <w:t>Enter any content that you want to repeat, including other content controls. You can also insert this control around table rows in order to repeat parts of a table.</w:t>
+          </w:r>
+        </w:p>
+      </w:docPartBody>
+    </w:docPart>
+    <w:docPart>
+      <w:docPartPr>
+        <w:name w:val="8AE91943548B41A5B767E6FBB7C27B97"/>
+        <w:category>
+          <w:name w:val="General"/>
+          <w:gallery w:val="placeholder"/>
+        </w:category>
+        <w:types>
+          <w:type w:val="bbPlcHdr"/>
+        </w:types>
+        <w:behaviors>
+          <w:behavior w:val="content"/>
+        </w:behaviors>
+        <w:guid w:val="{C5A59FA9-2B95-4416-9902-7CA4049C01E2}"/>
+      </w:docPartPr>
+      <w:docPartBody>
+        <w:p>
+          <w:pPr>
+            <w:pStyle w:val="8AE91943548B41A5B767E6FBB7C27B97"/>
+          </w:pPr>
+          <w:r>
+            <w:rPr>
+              <w:rStyle w:val="PlaceholderText"/>
+            </w:rPr>
+            <w:t>Click here to enter text.</w:t>
+          </w:r>
+        </w:p>
+      </w:docPartBody>
+    </w:docPart>
+    <w:docPart>
+      <w:docPartPr>
+        <w:name w:val="65179627918340C6A09D636B554BE88B"/>
+        <w:category>
+          <w:name w:val="General"/>
+          <w:gallery w:val="placeholder"/>
+        </w:category>
+        <w:types>
+          <w:type w:val="bbPlcHdr"/>
+        </w:types>
+        <w:behaviors>
+          <w:behavior w:val="content"/>
+        </w:behaviors>
+        <w:guid w:val="{CF432E7A-481E-4EB8-B38F-BDF24E724799}"/>
+      </w:docPartPr>
+      <w:docPartBody>
+        <w:p>
+          <w:pPr>
+            <w:pStyle w:val="65179627918340C6A09D636B554BE88B"/>
+          </w:pPr>
+          <w:r>
+            <w:rPr>
+              <w:rStyle w:val="PlaceholderText"/>
+            </w:rPr>
+            <w:t>Click or tap here to enter text.</w:t>
+          </w:r>
+        </w:p>
+      </w:docPartBody>
+    </w:docPart>
+    <w:docPart>
+      <w:docPartPr>
+        <w:name w:val="103F2701F32A448885872FC444091ADD"/>
+        <w:category>
+          <w:name w:val="General"/>
+          <w:gallery w:val="placeholder"/>
+        </w:category>
+        <w:types>
+          <w:type w:val="bbPlcHdr"/>
+        </w:types>
+        <w:behaviors>
+          <w:behavior w:val="content"/>
+        </w:behaviors>
+        <w:guid w:val="{EE65DCA2-F6B3-4A90-9BFF-340A54522702}"/>
+      </w:docPartPr>
+      <w:docPartBody>
+        <w:p>
+          <w:pPr>
+            <w:pStyle w:val="103F2701F32A448885872FC444091ADD"/>
+          </w:pPr>
+          <w:r>
+            <w:rPr>
+              <w:rStyle w:val="PlaceholderText"/>
+            </w:rPr>
+            <w:t>Click or tap here to enter text.</w:t>
+          </w:r>
+        </w:p>
+      </w:docPartBody>
+    </w:docPart>
+    <w:docPart>
+      <w:docPartPr>
+        <w:name w:val="80BE1811F0904C6D8773E544AB550C38"/>
+        <w:category>
+          <w:name w:val="General"/>
+          <w:gallery w:val="placeholder"/>
+        </w:category>
+        <w:types>
+          <w:type w:val="bbPlcHdr"/>
+        </w:types>
+        <w:behaviors>
+          <w:behavior w:val="content"/>
+        </w:behaviors>
+        <w:guid w:val="{8FD827D0-21FE-46DF-82E7-3CDD6C4B3628}"/>
+      </w:docPartPr>
+      <w:docPartBody>
+        <w:p>
+          <w:pPr>
+            <w:pStyle w:val="80BE1811F0904C6D8773E544AB550C38"/>
+          </w:pPr>
+          <w:r>
+            <w:rPr>
+              <w:rStyle w:val="PlaceholderText"/>
+            </w:rPr>
+            <w:t>Click or tap here to enter text.</w:t>
+          </w:r>
+        </w:p>
+      </w:docPartBody>
+    </w:docPart>
+    <w:docPart>
+      <w:docPartPr>
+        <w:name w:val="F5E63559B1CF4538B91F1CCE06D101BB"/>
+        <w:category>
+          <w:name w:val="General"/>
+          <w:gallery w:val="placeholder"/>
+        </w:category>
+        <w:types>
+          <w:type w:val="bbPlcHdr"/>
+        </w:types>
+        <w:behaviors>
+          <w:behavior w:val="content"/>
+        </w:behaviors>
+        <w:guid w:val="{8B3D9CDD-1ACA-4A9E-8C58-FE77BA134FEC}"/>
+      </w:docPartPr>
+      <w:docPartBody>
+        <w:p>
+          <w:pPr>
+            <w:pStyle w:val="F5E63559B1CF4538B91F1CCE06D101BB"/>
+          </w:pPr>
+          <w:r>
+            <w:rPr>
+              <w:rStyle w:val="PlaceholderText"/>
+            </w:rPr>
+            <w:t>Enter any content that you want to repeat, including other content controls. You can also insert this control around table rows in order to repeat parts of a table.</w:t>
+          </w:r>
+        </w:p>
+      </w:docPartBody>
+    </w:docPart>
+    <w:docPart>
+      <w:docPartPr>
+        <w:name w:val="19AAC5034E0243F88B83DFE1D30E18E4"/>
+        <w:category>
+          <w:name w:val="General"/>
+          <w:gallery w:val="placeholder"/>
+        </w:category>
+        <w:types>
+          <w:type w:val="bbPlcHdr"/>
+        </w:types>
+        <w:behaviors>
+          <w:behavior w:val="content"/>
+        </w:behaviors>
+        <w:guid w:val="{EFA5321F-1DFE-402D-82D1-C578EC1F3684}"/>
+      </w:docPartPr>
+      <w:docPartBody>
+        <w:p>
+          <w:pPr>
+            <w:pStyle w:val="19AAC5034E0243F88B83DFE1D30E18E4"/>
           </w:pPr>
           <w:r>
             <w:rPr>
@@ -6625,23 +6679,30 @@
     <w:rsid w:val="00165FB2"/>
     <w:rsid w:val="00166BDB"/>
     <w:rsid w:val="00173DCC"/>
+    <w:rsid w:val="001A4F07"/>
     <w:rsid w:val="001D08B4"/>
+    <w:rsid w:val="001E40FA"/>
     <w:rsid w:val="001F3C97"/>
     <w:rsid w:val="002006BF"/>
+    <w:rsid w:val="00206436"/>
+    <w:rsid w:val="00213283"/>
     <w:rsid w:val="00252D06"/>
     <w:rsid w:val="002666A9"/>
     <w:rsid w:val="002669D8"/>
     <w:rsid w:val="00277985"/>
     <w:rsid w:val="002A67AD"/>
     <w:rsid w:val="002C4A99"/>
+    <w:rsid w:val="002D001C"/>
     <w:rsid w:val="002D79F2"/>
     <w:rsid w:val="002E4D61"/>
     <w:rsid w:val="002E601D"/>
     <w:rsid w:val="002F1A91"/>
+    <w:rsid w:val="002F7132"/>
     <w:rsid w:val="00310AD4"/>
     <w:rsid w:val="0032450D"/>
     <w:rsid w:val="003300D7"/>
     <w:rsid w:val="0033111C"/>
+    <w:rsid w:val="003465DD"/>
     <w:rsid w:val="003977BD"/>
     <w:rsid w:val="003C5E8B"/>
     <w:rsid w:val="003E747A"/>
@@ -6674,11 +6735,13 @@
     <w:rsid w:val="00670A7D"/>
     <w:rsid w:val="006719B3"/>
     <w:rsid w:val="00673B8D"/>
+    <w:rsid w:val="00677A56"/>
     <w:rsid w:val="00692159"/>
     <w:rsid w:val="006D61EF"/>
     <w:rsid w:val="006F372C"/>
     <w:rsid w:val="00707D70"/>
     <w:rsid w:val="007208FD"/>
+    <w:rsid w:val="00740852"/>
     <w:rsid w:val="00741EF8"/>
     <w:rsid w:val="0075493D"/>
     <w:rsid w:val="00781C7F"/>
@@ -6719,15 +6782,19 @@
     <w:rsid w:val="009E0699"/>
     <w:rsid w:val="009E6F77"/>
     <w:rsid w:val="009F379A"/>
+    <w:rsid w:val="00A04FA9"/>
     <w:rsid w:val="00A55727"/>
     <w:rsid w:val="00A75565"/>
+    <w:rsid w:val="00A83DD0"/>
     <w:rsid w:val="00AD50D5"/>
     <w:rsid w:val="00AD6D60"/>
     <w:rsid w:val="00AF7B5C"/>
     <w:rsid w:val="00B302EB"/>
+    <w:rsid w:val="00B4377B"/>
     <w:rsid w:val="00B43C97"/>
     <w:rsid w:val="00B52BAF"/>
     <w:rsid w:val="00B53C44"/>
+    <w:rsid w:val="00B567EF"/>
     <w:rsid w:val="00B86823"/>
     <w:rsid w:val="00B90342"/>
     <w:rsid w:val="00BA1923"/>
@@ -6746,6 +6813,7 @@
     <w:rsid w:val="00C9446F"/>
     <w:rsid w:val="00CC5D55"/>
     <w:rsid w:val="00D00CF6"/>
+    <w:rsid w:val="00D30AA9"/>
     <w:rsid w:val="00D66E5D"/>
     <w:rsid w:val="00D7435D"/>
     <w:rsid w:val="00D80582"/>
@@ -6761,15 +6829,20 @@
     <w:rsid w:val="00E20FAA"/>
     <w:rsid w:val="00E32EF6"/>
     <w:rsid w:val="00E42116"/>
+    <w:rsid w:val="00E6539C"/>
     <w:rsid w:val="00E85FE5"/>
     <w:rsid w:val="00E906A6"/>
     <w:rsid w:val="00EC193C"/>
     <w:rsid w:val="00EC58E7"/>
+    <w:rsid w:val="00EE529B"/>
+    <w:rsid w:val="00EF7A17"/>
     <w:rsid w:val="00F43D93"/>
     <w:rsid w:val="00F55A64"/>
     <w:rsid w:val="00F65E13"/>
     <w:rsid w:val="00F67775"/>
     <w:rsid w:val="00F70D36"/>
+    <w:rsid w:val="00FA102C"/>
+    <w:rsid w:val="00FC35E3"/>
     <w:rsid w:val="00FE2199"/>
     <w:rsid w:val="00FF00AB"/>
     <w:rsid w:val="00FF13F9"/>
@@ -7227,7 +7300,7 @@
     <w:basedOn w:val="DefaultParagraphFont"/>
     <w:uiPriority w:val="99"/>
     <w:semiHidden/>
-    <w:rsid w:val="004277CF"/>
+    <w:rsid w:val="00677A56"/>
     <w:rPr>
       <w:color w:val="808080"/>
     </w:rPr>
@@ -9174,6 +9247,150 @@
   <w:style w:type="paragraph" w:customStyle="1" w:styleId="D69D8005773B4AD9B2306D8EA8497B14">
     <w:name w:val="D69D8005773B4AD9B2306D8EA8497B14"/>
     <w:rsid w:val="004277CF"/>
+  </w:style>
+  <w:style w:type="paragraph" w:customStyle="1" w:styleId="529D13F8779A40B1A157E27C9ECA487F">
+    <w:name w:val="529D13F8779A40B1A157E27C9ECA487F"/>
+    <w:rsid w:val="00A83DD0"/>
+  </w:style>
+  <w:style w:type="paragraph" w:customStyle="1" w:styleId="B313E3CB91F84AD3B2646C4BB2232870">
+    <w:name w:val="B313E3CB91F84AD3B2646C4BB2232870"/>
+    <w:rsid w:val="00A83DD0"/>
+  </w:style>
+  <w:style w:type="paragraph" w:customStyle="1" w:styleId="C5CC67179A5C4E21A863325C84982F29">
+    <w:name w:val="C5CC67179A5C4E21A863325C84982F29"/>
+    <w:rsid w:val="00A83DD0"/>
+  </w:style>
+  <w:style w:type="paragraph" w:customStyle="1" w:styleId="455E31FF02D24CC19D77F13713B4DE46">
+    <w:name w:val="455E31FF02D24CC19D77F13713B4DE46"/>
+    <w:rsid w:val="00A83DD0"/>
+  </w:style>
+  <w:style w:type="paragraph" w:customStyle="1" w:styleId="C154CFADAE20443F8CFC8535C447BD40">
+    <w:name w:val="C154CFADAE20443F8CFC8535C447BD40"/>
+    <w:rsid w:val="00A83DD0"/>
+  </w:style>
+  <w:style w:type="paragraph" w:customStyle="1" w:styleId="94020021364846CFB1395AA1BF659A79">
+    <w:name w:val="94020021364846CFB1395AA1BF659A79"/>
+    <w:rsid w:val="00A83DD0"/>
+  </w:style>
+  <w:style w:type="paragraph" w:customStyle="1" w:styleId="3EDCBE888B434C5F8D4DE3A587C3C880">
+    <w:name w:val="3EDCBE888B434C5F8D4DE3A587C3C880"/>
+    <w:rsid w:val="00A83DD0"/>
+  </w:style>
+  <w:style w:type="paragraph" w:customStyle="1" w:styleId="E98915BD0A6A47E2B2B05E8296798172">
+    <w:name w:val="E98915BD0A6A47E2B2B05E8296798172"/>
+    <w:rsid w:val="00A83DD0"/>
+  </w:style>
+  <w:style w:type="paragraph" w:customStyle="1" w:styleId="15A14BB02EC049908CEFB78E84510CC8">
+    <w:name w:val="15A14BB02EC049908CEFB78E84510CC8"/>
+    <w:rsid w:val="00A83DD0"/>
+  </w:style>
+  <w:style w:type="paragraph" w:customStyle="1" w:styleId="E30FE91ADB0646D7B796CBD39AB00BC7">
+    <w:name w:val="E30FE91ADB0646D7B796CBD39AB00BC7"/>
+    <w:rsid w:val="00A83DD0"/>
+  </w:style>
+  <w:style w:type="paragraph" w:customStyle="1" w:styleId="2736713B53324BA98E73AFDB6BBFF4AA">
+    <w:name w:val="2736713B53324BA98E73AFDB6BBFF4AA"/>
+    <w:rsid w:val="00A83DD0"/>
+  </w:style>
+  <w:style w:type="paragraph" w:customStyle="1" w:styleId="41439C67C3764D139BEF0EBD6D5EBDED">
+    <w:name w:val="41439C67C3764D139BEF0EBD6D5EBDED"/>
+    <w:rsid w:val="00A83DD0"/>
+  </w:style>
+  <w:style w:type="paragraph" w:customStyle="1" w:styleId="240CC5D3E7D04284A8AEB7492C4AE863">
+    <w:name w:val="240CC5D3E7D04284A8AEB7492C4AE863"/>
+    <w:rsid w:val="00A83DD0"/>
+  </w:style>
+  <w:style w:type="paragraph" w:customStyle="1" w:styleId="E2870233FDCE4832AE72868E5B0A4E6C">
+    <w:name w:val="E2870233FDCE4832AE72868E5B0A4E6C"/>
+    <w:rsid w:val="00A83DD0"/>
+  </w:style>
+  <w:style w:type="paragraph" w:customStyle="1" w:styleId="B12FDFCA56A743B0A7535E446C11C38D">
+    <w:name w:val="B12FDFCA56A743B0A7535E446C11C38D"/>
+    <w:rsid w:val="00A83DD0"/>
+  </w:style>
+  <w:style w:type="paragraph" w:customStyle="1" w:styleId="F90BEE5076BB4FB9B2AF838A750EA790">
+    <w:name w:val="F90BEE5076BB4FB9B2AF838A750EA790"/>
+    <w:rsid w:val="00A83DD0"/>
+  </w:style>
+  <w:style w:type="paragraph" w:customStyle="1" w:styleId="282D96B5EAD6437FA93B1CA465A50B7A">
+    <w:name w:val="282D96B5EAD6437FA93B1CA465A50B7A"/>
+    <w:rsid w:val="00A83DD0"/>
+  </w:style>
+  <w:style w:type="paragraph" w:customStyle="1" w:styleId="AA65EB5CA156487995FE6C09F01D3821">
+    <w:name w:val="AA65EB5CA156487995FE6C09F01D3821"/>
+    <w:rsid w:val="00A83DD0"/>
+  </w:style>
+  <w:style w:type="paragraph" w:customStyle="1" w:styleId="F954D20BF07D47E180F8255CFED5A853">
+    <w:name w:val="F954D20BF07D47E180F8255CFED5A853"/>
+    <w:rsid w:val="00A83DD0"/>
+  </w:style>
+  <w:style w:type="paragraph" w:customStyle="1" w:styleId="44FA43DB1257470592A78358BB28A895">
+    <w:name w:val="44FA43DB1257470592A78358BB28A895"/>
+    <w:rsid w:val="00A83DD0"/>
+  </w:style>
+  <w:style w:type="paragraph" w:customStyle="1" w:styleId="34A70C28E6EC471DA3F67F752E9E3BCD">
+    <w:name w:val="34A70C28E6EC471DA3F67F752E9E3BCD"/>
+    <w:rsid w:val="003465DD"/>
+  </w:style>
+  <w:style w:type="paragraph" w:customStyle="1" w:styleId="C8F3953D68F04AC680CA535668B4A999">
+    <w:name w:val="C8F3953D68F04AC680CA535668B4A999"/>
+    <w:rsid w:val="003465DD"/>
+  </w:style>
+  <w:style w:type="paragraph" w:customStyle="1" w:styleId="9C0775574C7C4FD39775A1206DDC3078">
+    <w:name w:val="9C0775574C7C4FD39775A1206DDC3078"/>
+    <w:rsid w:val="003465DD"/>
+  </w:style>
+  <w:style w:type="paragraph" w:customStyle="1" w:styleId="FBDC285C13E0478F949757D1E8262778">
+    <w:name w:val="FBDC285C13E0478F949757D1E8262778"/>
+    <w:rsid w:val="003465DD"/>
+  </w:style>
+  <w:style w:type="paragraph" w:customStyle="1" w:styleId="885938AE4D454D6E922D801A73877952">
+    <w:name w:val="885938AE4D454D6E922D801A73877952"/>
+    <w:rsid w:val="00D30AA9"/>
+  </w:style>
+  <w:style w:type="paragraph" w:customStyle="1" w:styleId="9BD26D07FBE84E7496C814AAE8D3E485">
+    <w:name w:val="9BD26D07FBE84E7496C814AAE8D3E485"/>
+    <w:rsid w:val="00D30AA9"/>
+  </w:style>
+  <w:style w:type="paragraph" w:customStyle="1" w:styleId="49F55E635D13424DB74E478AAC84C77E">
+    <w:name w:val="49F55E635D13424DB74E478AAC84C77E"/>
+    <w:rsid w:val="00D30AA9"/>
+  </w:style>
+  <w:style w:type="paragraph" w:customStyle="1" w:styleId="2075A4463E754312AE3447FD6F7A644E">
+    <w:name w:val="2075A4463E754312AE3447FD6F7A644E"/>
+    <w:rsid w:val="00D30AA9"/>
+  </w:style>
+  <w:style w:type="paragraph" w:customStyle="1" w:styleId="E8BB2E6F6622484C89C41A8940A2EE70">
+    <w:name w:val="E8BB2E6F6622484C89C41A8940A2EE70"/>
+    <w:rsid w:val="00D30AA9"/>
+  </w:style>
+  <w:style w:type="paragraph" w:customStyle="1" w:styleId="7C3ECCEEFF9D45BF8B018883ABB6E277">
+    <w:name w:val="7C3ECCEEFF9D45BF8B018883ABB6E277"/>
+    <w:rsid w:val="00D30AA9"/>
+  </w:style>
+  <w:style w:type="paragraph" w:customStyle="1" w:styleId="8AE91943548B41A5B767E6FBB7C27B97">
+    <w:name w:val="8AE91943548B41A5B767E6FBB7C27B97"/>
+    <w:rsid w:val="00D30AA9"/>
+  </w:style>
+  <w:style w:type="paragraph" w:customStyle="1" w:styleId="65179627918340C6A09D636B554BE88B">
+    <w:name w:val="65179627918340C6A09D636B554BE88B"/>
+    <w:rsid w:val="00D30AA9"/>
+  </w:style>
+  <w:style w:type="paragraph" w:customStyle="1" w:styleId="103F2701F32A448885872FC444091ADD">
+    <w:name w:val="103F2701F32A448885872FC444091ADD"/>
+    <w:rsid w:val="00D30AA9"/>
+  </w:style>
+  <w:style w:type="paragraph" w:customStyle="1" w:styleId="80BE1811F0904C6D8773E544AB550C38">
+    <w:name w:val="80BE1811F0904C6D8773E544AB550C38"/>
+    <w:rsid w:val="00D30AA9"/>
+  </w:style>
+  <w:style w:type="paragraph" w:customStyle="1" w:styleId="F5E63559B1CF4538B91F1CCE06D101BB">
+    <w:name w:val="F5E63559B1CF4538B91F1CCE06D101BB"/>
+    <w:rsid w:val="00677A56"/>
+  </w:style>
+  <w:style w:type="paragraph" w:customStyle="1" w:styleId="19AAC5034E0243F88B83DFE1D30E18E4">
+    <w:name w:val="19AAC5034E0243F88B83DFE1D30E18E4"/>
+    <w:rsid w:val="00677A56"/>
   </w:style>
 </w:styles>
 </file>
@@ -9807,7 +10024,7 @@
 </file>
 
 <file path=customXml/itemProps2.xml><?xml version="1.0" encoding="utf-8"?>
-<ds:datastoreItem xmlns:ds="http://schemas.openxmlformats.org/officeDocument/2006/customXml" ds:itemID="{86CEF29C-4445-428B-9554-8AF3BBA9144B}">
+<ds:datastoreItem xmlns:ds="http://schemas.openxmlformats.org/officeDocument/2006/customXml" ds:itemID="{77956D86-B685-4532-A7FA-AA80BA4A2207}">
   <ds:schemaRefs>
     <ds:schemaRef ds:uri="http://schemas.openxmlformats.org/officeDocument/2006/bibliography"/>
   </ds:schemaRefs>

</xml_diff>